<commit_message>
Add templates nivel 0
</commit_message>
<xml_diff>
--- a/Data/Template - Nivel 0.docx
+++ b/Data/Template - Nivel 0.docx
@@ -1,6 +1,6 @@
 
 <file path=word/document.xml><?xml version="1.0" encoding="utf-8"?>
-<w:document xmlns:wpc="http://schemas.microsoft.com/office/word/2010/wordprocessingCanvas" xmlns:cx="http://schemas.microsoft.com/office/drawing/2014/chartex" xmlns:cx1="http://schemas.microsoft.com/office/drawing/2015/9/8/chartex" xmlns:cx2="http://schemas.microsoft.com/office/drawing/2015/10/21/chartex" xmlns:cx3="http://schemas.microsoft.com/office/drawing/2016/5/9/chartex" xmlns:cx4="http://schemas.microsoft.com/office/drawing/2016/5/10/chartex" xmlns:cx5="http://schemas.microsoft.com/office/drawing/2016/5/11/chartex" xmlns:cx6="http://schemas.microsoft.com/office/drawing/2016/5/12/chartex" xmlns:cx7="http://schemas.microsoft.com/office/drawing/2016/5/13/chartex" xmlns:cx8="http://schemas.microsoft.com/office/drawing/2016/5/14/chartex" xmlns:mc="http://schemas.openxmlformats.org/markup-compatibility/2006" xmlns:aink="http://schemas.microsoft.com/office/drawing/2016/ink" xmlns:am3d="http://schemas.microsoft.com/office/drawing/2017/model3d" xmlns:o="urn:schemas-microsoft-com:office:office" xmlns:r="http://schemas.openxmlformats.org/officeDocument/2006/relationships" xmlns:m="http://schemas.openxmlformats.org/officeDocument/2006/math" xmlns:v="urn:schemas-microsoft-com:vml" xmlns:wp14="http://schemas.microsoft.com/office/word/2010/wordprocessingDrawing" xmlns:wp="http://schemas.openxmlformats.org/drawingml/2006/wordprocessingDrawing" xmlns:w10="urn:schemas-microsoft-com:office:word" xmlns:w="http://schemas.openxmlformats.org/wordprocessingml/2006/main" xmlns:w14="http://schemas.microsoft.com/office/word/2010/wordml" xmlns:w15="http://schemas.microsoft.com/office/word/2012/wordml" xmlns:w16cex="http://schemas.microsoft.com/office/word/2018/wordml/cex" xmlns:w16cid="http://schemas.microsoft.com/office/word/2016/wordml/cid" xmlns:w16="http://schemas.microsoft.com/office/word/2018/wordml" xmlns:w16sdtdh="http://schemas.microsoft.com/office/word/2020/wordml/sdtdatahash" xmlns:w16se="http://schemas.microsoft.com/office/word/2015/wordml/symex" xmlns:wpg="http://schemas.microsoft.com/office/word/2010/wordprocessingGroup" xmlns:wpi="http://schemas.microsoft.com/office/word/2010/wordprocessingInk" xmlns:wne="http://schemas.microsoft.com/office/word/2006/wordml" xmlns:wps="http://schemas.microsoft.com/office/word/2010/wordprocessingShape" mc:Ignorable="w14 w15 w16se w16cid w16 w16cex w16sdtdh wp14">
+<w:document xmlns:wpc="http://schemas.microsoft.com/office/word/2010/wordprocessingCanvas" xmlns:cx="http://schemas.microsoft.com/office/drawing/2014/chartex" xmlns:cx1="http://schemas.microsoft.com/office/drawing/2015/9/8/chartex" xmlns:cx2="http://schemas.microsoft.com/office/drawing/2015/10/21/chartex" xmlns:cx3="http://schemas.microsoft.com/office/drawing/2016/5/9/chartex" xmlns:cx4="http://schemas.microsoft.com/office/drawing/2016/5/10/chartex" xmlns:cx5="http://schemas.microsoft.com/office/drawing/2016/5/11/chartex" xmlns:cx6="http://schemas.microsoft.com/office/drawing/2016/5/12/chartex" xmlns:cx7="http://schemas.microsoft.com/office/drawing/2016/5/13/chartex" xmlns:cx8="http://schemas.microsoft.com/office/drawing/2016/5/14/chartex" xmlns:mc="http://schemas.openxmlformats.org/markup-compatibility/2006" xmlns:aink="http://schemas.microsoft.com/office/drawing/2016/ink" xmlns:am3d="http://schemas.microsoft.com/office/drawing/2017/model3d" xmlns:o="urn:schemas-microsoft-com:office:office" xmlns:oel="http://schemas.microsoft.com/office/2019/extlst" xmlns:r="http://schemas.openxmlformats.org/officeDocument/2006/relationships" xmlns:m="http://schemas.openxmlformats.org/officeDocument/2006/math" xmlns:v="urn:schemas-microsoft-com:vml" xmlns:wp14="http://schemas.microsoft.com/office/word/2010/wordprocessingDrawing" xmlns:wp="http://schemas.openxmlformats.org/drawingml/2006/wordprocessingDrawing" xmlns:w10="urn:schemas-microsoft-com:office:word" xmlns:w="http://schemas.openxmlformats.org/wordprocessingml/2006/main" xmlns:w14="http://schemas.microsoft.com/office/word/2010/wordml" xmlns:w15="http://schemas.microsoft.com/office/word/2012/wordml" xmlns:w16cex="http://schemas.microsoft.com/office/word/2018/wordml/cex" xmlns:w16cid="http://schemas.microsoft.com/office/word/2016/wordml/cid" xmlns:w16="http://schemas.microsoft.com/office/word/2018/wordml" xmlns:w16sdtdh="http://schemas.microsoft.com/office/word/2020/wordml/sdtdatahash" xmlns:w16se="http://schemas.microsoft.com/office/word/2015/wordml/symex" xmlns:wpg="http://schemas.microsoft.com/office/word/2010/wordprocessingGroup" xmlns:wpi="http://schemas.microsoft.com/office/word/2010/wordprocessingInk" xmlns:wne="http://schemas.microsoft.com/office/word/2006/wordml" xmlns:wps="http://schemas.microsoft.com/office/word/2010/wordprocessingShape" mc:Ignorable="w14 w15 w16se w16cid w16 w16cex w16sdtdh wp14">
   <w:body>
     <w:p>
       <w:pPr>
@@ -91,21 +91,8 @@
                                 <w:szCs w:val="52"/>
                                 <w:lang w:val="es-MX"/>
                               </w:rPr>
-                              <w:t xml:space="preserve">Integrity Diligence </w:t>
+                              <w:t>Integrity Diligence Report</w:t>
                             </w:r>
-                            <w:proofErr w:type="spellStart"/>
-                            <w:r>
-                              <w:rPr>
-                                <w:rFonts w:ascii="EYInterstate" w:hAnsi="EYInterstate"/>
-                                <w:b/>
-                                <w:color w:val="404040"/>
-                                <w:sz w:val="52"/>
-                                <w:szCs w:val="52"/>
-                                <w:lang w:val="es-MX"/>
-                              </w:rPr>
-                              <w:t>Report</w:t>
-                            </w:r>
-                            <w:proofErr w:type="spellEnd"/>
                           </w:p>
                           <w:p>
                             <w:pPr>
@@ -340,21 +327,8 @@
                           <w:szCs w:val="52"/>
                           <w:lang w:val="es-MX"/>
                         </w:rPr>
-                        <w:t xml:space="preserve">Integrity Diligence </w:t>
+                        <w:t>Integrity Diligence Report</w:t>
                       </w:r>
-                      <w:proofErr w:type="spellStart"/>
-                      <w:r>
-                        <w:rPr>
-                          <w:rFonts w:ascii="EYInterstate" w:hAnsi="EYInterstate"/>
-                          <w:b/>
-                          <w:color w:val="404040"/>
-                          <w:sz w:val="52"/>
-                          <w:szCs w:val="52"/>
-                          <w:lang w:val="es-MX"/>
-                        </w:rPr>
-                        <w:t>Report</w:t>
-                      </w:r>
-                      <w:proofErr w:type="spellEnd"/>
                     </w:p>
                     <w:p>
                       <w:pPr>
@@ -2710,6 +2684,7 @@
         <w:spacing w:before="0" w:after="0"/>
         <w:rPr>
           <w:rFonts w:ascii="EYInterstate" w:hAnsi="EYInterstate"/>
+          <w:lang w:val="en-US"/>
         </w:rPr>
       </w:pPr>
       <w:bookmarkStart w:id="4" w:name="_Toc362272101"/>
@@ -2718,28 +2693,41 @@
         <w:rPr>
           <w:rFonts w:ascii="EYInterstate" w:hAnsi="EYInterstate"/>
           <w:color w:val="7C7C7C"/>
+          <w:lang w:val="en-US"/>
         </w:rPr>
         <w:lastRenderedPageBreak/>
         <w:t xml:space="preserve">2 </w:t>
       </w:r>
       <w:bookmarkEnd w:id="4"/>
-      <w:proofErr w:type="gramStart"/>
+      <w:proofErr w:type="spellStart"/>
       <w:r>
         <w:rPr>
           <w:rFonts w:ascii="EYInterstate" w:hAnsi="EYInterstate"/>
           <w:color w:val="7C7C7C"/>
+          <w:lang w:val="en-US"/>
         </w:rPr>
         <w:t>Detalle</w:t>
       </w:r>
-      <w:proofErr w:type="gramEnd"/>
+      <w:proofErr w:type="spellEnd"/>
       <w:r>
         <w:rPr>
           <w:rFonts w:ascii="EYInterstate" w:hAnsi="EYInterstate"/>
           <w:color w:val="7C7C7C"/>
-        </w:rPr>
-        <w:t xml:space="preserve"> de Hallazgos</w:t>
+          <w:lang w:val="en-US"/>
+        </w:rPr>
+        <w:t xml:space="preserve"> de </w:t>
+      </w:r>
+      <w:proofErr w:type="spellStart"/>
+      <w:r>
+        <w:rPr>
+          <w:rFonts w:ascii="EYInterstate" w:hAnsi="EYInterstate"/>
+          <w:color w:val="7C7C7C"/>
+          <w:lang w:val="en-US"/>
+        </w:rPr>
+        <w:t>Hallazgos</w:t>
       </w:r>
       <w:bookmarkEnd w:id="5"/>
+      <w:proofErr w:type="spellEnd"/>
     </w:p>
     <w:p>
       <w:pPr>
@@ -2747,7 +2735,6 @@
           <w:rFonts w:ascii="EYInterstate" w:hAnsi="EYInterstate"/>
           <w:sz w:val="28"/>
           <w:szCs w:val="28"/>
-          <w:lang w:val="es-MX"/>
         </w:rPr>
       </w:pPr>
       <w:bookmarkStart w:id="6" w:name="_Toc362272102"/>
@@ -2756,7 +2743,6 @@
           <w:rFonts w:ascii="EYInterstate" w:hAnsi="EYInterstate" w:cs="Arial"/>
           <w:sz w:val="28"/>
           <w:szCs w:val="28"/>
-          <w:lang w:val="es-MX"/>
         </w:rPr>
         <w:t>2.1</w:t>
       </w:r>
@@ -2765,7 +2751,6 @@
           <w:rFonts w:ascii="EYInterstate" w:hAnsi="EYInterstate" w:cs="Arial"/>
           <w:sz w:val="28"/>
           <w:szCs w:val="28"/>
-          <w:lang w:val="es-MX"/>
         </w:rPr>
         <w:t xml:space="preserve"> </w:t>
       </w:r>
@@ -2785,7 +2770,6 @@
           <w:sz w:val="28"/>
           <w:szCs w:val="28"/>
           <w:highlight w:val="cyan"/>
-          <w:lang w:val="es-MX"/>
         </w:rPr>
         <w:instrText xml:space="preserve"> MERGEFIELD NombreLegal </w:instrText>
       </w:r>
@@ -2806,7 +2790,6 @@
           <w:sz w:val="28"/>
           <w:szCs w:val="28"/>
           <w:highlight w:val="cyan"/>
-          <w:lang w:val="es-MX"/>
         </w:rPr>
         <w:t>«NombreLegal»</w:t>
       </w:r>
@@ -3102,6 +3085,78 @@
                 <w:lang w:val="es-MX"/>
               </w:rPr>
               <w:t>ederal de Contribuyentes</w:t>
+            </w:r>
+            <w:r>
+              <w:rPr>
+                <w:rFonts w:ascii="EYInterstate Light" w:hAnsi="EYInterstate Light" w:cs="Arial"/>
+                <w:bCs/>
+                <w:color w:val="404040"/>
+                <w:sz w:val="18"/>
+                <w:szCs w:val="18"/>
+                <w:lang w:val="es-MX"/>
+              </w:rPr>
+              <w:t xml:space="preserve"> </w:t>
+            </w:r>
+            <w:r>
+              <w:rPr>
+                <w:rFonts w:ascii="EYInterstate Light" w:hAnsi="EYInterstate Light" w:cs="Arial"/>
+                <w:bCs/>
+                <w:color w:val="404040"/>
+                <w:sz w:val="18"/>
+                <w:szCs w:val="18"/>
+                <w:highlight w:val="cyan"/>
+                <w:lang w:val="es-MX"/>
+              </w:rPr>
+              <w:fldChar w:fldCharType="begin"/>
+            </w:r>
+            <w:r>
+              <w:rPr>
+                <w:rFonts w:ascii="EYInterstate Light" w:hAnsi="EYInterstate Light" w:cs="Arial"/>
+                <w:bCs/>
+                <w:color w:val="404040"/>
+                <w:sz w:val="18"/>
+                <w:szCs w:val="18"/>
+                <w:highlight w:val="cyan"/>
+                <w:lang w:val="es-MX"/>
+              </w:rPr>
+              <w:instrText xml:space="preserve"> MERGEFIELD "RFC" </w:instrText>
+            </w:r>
+            <w:r>
+              <w:rPr>
+                <w:rFonts w:ascii="EYInterstate Light" w:hAnsi="EYInterstate Light" w:cs="Arial"/>
+                <w:bCs/>
+                <w:color w:val="404040"/>
+                <w:sz w:val="18"/>
+                <w:szCs w:val="18"/>
+                <w:highlight w:val="cyan"/>
+                <w:lang w:val="es-MX"/>
+              </w:rPr>
+              <w:fldChar w:fldCharType="separate"/>
+            </w:r>
+            <w:r>
+              <w:rPr>
+                <w:rFonts w:ascii="EYInterstate Light" w:hAnsi="EYInterstate Light" w:cs="Arial"/>
+                <w:bCs/>
+                <w:noProof/>
+                <w:color w:val="404040"/>
+                <w:sz w:val="18"/>
+                <w:szCs w:val="18"/>
+                <w:highlight w:val="cyan"/>
+                <w:lang w:val="es-MX"/>
+              </w:rPr>
+              <w:t>«RFC»</w:t>
+            </w:r>
+            <w:r>
+              <w:rPr>
+                <w:rFonts w:ascii="EYInterstate Light" w:hAnsi="EYInterstate Light" w:cs="Arial"/>
+                <w:bCs/>
+                <w:color w:val="404040"/>
+                <w:sz w:val="18"/>
+                <w:szCs w:val="18"/>
+                <w:highlight w:val="cyan"/>
+                <w:lang w:val="es-MX"/>
+              </w:rPr>
+              <w:fldChar w:fldCharType="end"/>
             </w:r>
           </w:p>
         </w:tc>
@@ -7463,7 +7518,6 @@
           <w:rFonts w:ascii="EYInterstate" w:hAnsi="EYInterstate" w:cs="Arial"/>
           <w:sz w:val="28"/>
           <w:szCs w:val="28"/>
-          <w:lang w:val="es-MX"/>
         </w:rPr>
       </w:pPr>
       <w:r>
@@ -7471,7 +7525,6 @@
           <w:rFonts w:ascii="EYInterstate" w:hAnsi="EYInterstate" w:cs="Arial"/>
           <w:sz w:val="28"/>
           <w:szCs w:val="28"/>
-          <w:lang w:val="es-MX"/>
         </w:rPr>
         <w:lastRenderedPageBreak/>
         <w:t>2.</w:t>
@@ -7481,7 +7534,6 @@
           <w:rFonts w:ascii="EYInterstate" w:hAnsi="EYInterstate" w:cs="Arial"/>
           <w:sz w:val="28"/>
           <w:szCs w:val="28"/>
-          <w:lang w:val="es-MX"/>
         </w:rPr>
         <w:t>2</w:t>
       </w:r>
@@ -7490,7 +7542,6 @@
           <w:rFonts w:ascii="EYInterstate" w:hAnsi="EYInterstate" w:cs="Arial"/>
           <w:sz w:val="28"/>
           <w:szCs w:val="28"/>
-          <w:lang w:val="es-MX"/>
         </w:rPr>
         <w:t xml:space="preserve"> </w:t>
       </w:r>
@@ -7500,7 +7551,6 @@
           <w:sz w:val="28"/>
           <w:szCs w:val="28"/>
           <w:highlight w:val="cyan"/>
-          <w:lang w:val="es-MX"/>
         </w:rPr>
         <w:fldChar w:fldCharType="begin"/>
       </w:r>
@@ -7510,9 +7560,8 @@
           <w:sz w:val="28"/>
           <w:szCs w:val="28"/>
           <w:highlight w:val="cyan"/>
-          <w:lang w:val="es-MX"/>
-        </w:rPr>
-        <w:instrText xml:space="preserve"> MERGEFIELD NombreLegal </w:instrText>
+        </w:rPr>
+        <w:instrText xml:space="preserve"> MERGEFIELD Ejecutivos1 </w:instrText>
       </w:r>
       <w:r>
         <w:rPr>
@@ -7520,7 +7569,6 @@
           <w:sz w:val="28"/>
           <w:szCs w:val="28"/>
           <w:highlight w:val="cyan"/>
-          <w:lang w:val="es-MX"/>
         </w:rPr>
         <w:fldChar w:fldCharType="separate"/>
       </w:r>
@@ -7531,9 +7579,8 @@
           <w:sz w:val="28"/>
           <w:szCs w:val="28"/>
           <w:highlight w:val="cyan"/>
-          <w:lang w:val="es-MX"/>
-        </w:rPr>
-        <w:t>«NombreLegal»</w:t>
+        </w:rPr>
+        <w:t>«Ejecutivos1»</w:t>
       </w:r>
       <w:r>
         <w:rPr>
@@ -7541,7 +7588,6 @@
           <w:sz w:val="28"/>
           <w:szCs w:val="28"/>
           <w:highlight w:val="cyan"/>
-          <w:lang w:val="es-MX"/>
         </w:rPr>
         <w:fldChar w:fldCharType="end"/>
       </w:r>
@@ -7748,7 +7794,7 @@
                 <w:highlight w:val="cyan"/>
                 <w:lang w:val="es-MX"/>
               </w:rPr>
-              <w:instrText xml:space="preserve"> MERGEFIELD NombreLegal </w:instrText>
+              <w:instrText xml:space="preserve"> MERGEFIELD Ejecutivos1 </w:instrText>
             </w:r>
             <w:r>
               <w:rPr>
@@ -7771,7 +7817,7 @@
                 <w:highlight w:val="cyan"/>
                 <w:lang w:val="es-MX"/>
               </w:rPr>
-              <w:t>«NombreLegal»</w:t>
+              <w:t>«Ejecutivos1»</w:t>
             </w:r>
             <w:r>
               <w:rPr>
@@ -8385,7 +8431,7 @@
                 <w:highlight w:val="cyan"/>
                 <w:lang w:val="es-MX"/>
               </w:rPr>
-              <w:instrText xml:space="preserve"> MERGEFIELD NombreLegal </w:instrText>
+              <w:instrText xml:space="preserve"> MERGEFIELD Ejecutivos1 </w:instrText>
             </w:r>
             <w:r>
               <w:rPr>
@@ -8408,7 +8454,7 @@
                 <w:highlight w:val="cyan"/>
                 <w:lang w:val="es-MX"/>
               </w:rPr>
-              <w:t>«NombreLegal»</w:t>
+              <w:t>«Ejecutivos1»</w:t>
             </w:r>
             <w:r>
               <w:rPr>
@@ -9104,7 +9150,6 @@
           <w:rFonts w:ascii="EYInterstate" w:hAnsi="EYInterstate" w:cs="Arial"/>
           <w:sz w:val="28"/>
           <w:szCs w:val="28"/>
-          <w:lang w:val="es-MX"/>
         </w:rPr>
       </w:pPr>
       <w:r>
@@ -9112,7 +9157,6 @@
           <w:rFonts w:ascii="EYInterstate" w:hAnsi="EYInterstate" w:cs="Arial"/>
           <w:sz w:val="28"/>
           <w:szCs w:val="28"/>
-          <w:lang w:val="es-MX"/>
         </w:rPr>
         <w:lastRenderedPageBreak/>
         <w:t>2.</w:t>
@@ -9122,7 +9166,6 @@
           <w:rFonts w:ascii="EYInterstate" w:hAnsi="EYInterstate" w:cs="Arial"/>
           <w:sz w:val="28"/>
           <w:szCs w:val="28"/>
-          <w:lang w:val="es-MX"/>
         </w:rPr>
         <w:t>3</w:t>
       </w:r>
@@ -9131,7 +9174,6 @@
           <w:rFonts w:ascii="EYInterstate" w:hAnsi="EYInterstate" w:cs="Arial"/>
           <w:sz w:val="28"/>
           <w:szCs w:val="28"/>
-          <w:lang w:val="es-MX"/>
         </w:rPr>
         <w:t xml:space="preserve"> </w:t>
       </w:r>
@@ -9141,7 +9183,6 @@
           <w:sz w:val="28"/>
           <w:szCs w:val="28"/>
           <w:highlight w:val="cyan"/>
-          <w:lang w:val="es-MX"/>
         </w:rPr>
         <w:fldChar w:fldCharType="begin"/>
       </w:r>
@@ -9151,9 +9192,8 @@
           <w:sz w:val="28"/>
           <w:szCs w:val="28"/>
           <w:highlight w:val="cyan"/>
-          <w:lang w:val="es-MX"/>
-        </w:rPr>
-        <w:instrText xml:space="preserve"> MERGEFIELD NombreLegal </w:instrText>
+        </w:rPr>
+        <w:instrText xml:space="preserve"> MERGEFIELD Ejecutivos2 </w:instrText>
       </w:r>
       <w:r>
         <w:rPr>
@@ -9161,7 +9201,6 @@
           <w:sz w:val="28"/>
           <w:szCs w:val="28"/>
           <w:highlight w:val="cyan"/>
-          <w:lang w:val="es-MX"/>
         </w:rPr>
         <w:fldChar w:fldCharType="separate"/>
       </w:r>
@@ -9172,9 +9211,8 @@
           <w:sz w:val="28"/>
           <w:szCs w:val="28"/>
           <w:highlight w:val="cyan"/>
-          <w:lang w:val="es-MX"/>
-        </w:rPr>
-        <w:t>«NombreLegal»</w:t>
+        </w:rPr>
+        <w:t>«Ejecutivos2»</w:t>
       </w:r>
       <w:r>
         <w:rPr>
@@ -9182,7 +9220,6 @@
           <w:sz w:val="28"/>
           <w:szCs w:val="28"/>
           <w:highlight w:val="cyan"/>
-          <w:lang w:val="es-MX"/>
         </w:rPr>
         <w:fldChar w:fldCharType="end"/>
       </w:r>
@@ -9388,7 +9425,7 @@
                 <w:highlight w:val="cyan"/>
                 <w:lang w:val="es-MX"/>
               </w:rPr>
-              <w:instrText xml:space="preserve"> MERGEFIELD NombreLegal </w:instrText>
+              <w:instrText xml:space="preserve"> MERGEFIELD Ejecutivos2 </w:instrText>
             </w:r>
             <w:r>
               <w:rPr>
@@ -9411,7 +9448,7 @@
                 <w:highlight w:val="cyan"/>
                 <w:lang w:val="es-MX"/>
               </w:rPr>
-              <w:t>«NombreLegal»</w:t>
+              <w:t>«Ejecutivos2»</w:t>
             </w:r>
             <w:r>
               <w:rPr>
@@ -9432,6 +9469,16 @@
                 <w:szCs w:val="18"/>
                 <w:lang w:val="es-MX"/>
               </w:rPr>
+              <w:t xml:space="preserve"> </w:t>
+            </w:r>
+            <w:r>
+              <w:rPr>
+                <w:rFonts w:ascii="EYInterstate Light" w:hAnsi="EYInterstate Light" w:cs="Arial"/>
+                <w:color w:val="404040"/>
+                <w:sz w:val="18"/>
+                <w:szCs w:val="18"/>
+                <w:lang w:val="es-MX"/>
+              </w:rPr>
               <w:t>(</w:t>
             </w:r>
             <w:r>
@@ -9443,7 +9490,7 @@
                 <w:szCs w:val="18"/>
                 <w:lang w:val="es-MX"/>
               </w:rPr>
-              <w:t>“</w:t>
+              <w:t xml:space="preserve">“Sujeto”). </w:t>
             </w:r>
             <w:r>
               <w:rPr>
@@ -9454,18 +9501,7 @@
                 <w:szCs w:val="18"/>
                 <w:lang w:val="es-MX"/>
               </w:rPr>
-              <w:t>Sujeto</w:t>
-            </w:r>
-            <w:r>
-              <w:rPr>
-                <w:rFonts w:ascii="EYInterstate Light" w:hAnsi="EYInterstate Light" w:cs="Arial"/>
-                <w:bCs/>
-                <w:color w:val="404040"/>
-                <w:sz w:val="18"/>
-                <w:szCs w:val="18"/>
-                <w:lang w:val="es-MX"/>
-              </w:rPr>
-              <w:t>”). Registro Federal de Contribuyentes</w:t>
+              <w:t>Registro Federal de Contribuyentes</w:t>
             </w:r>
           </w:p>
           <w:p>
@@ -10657,7 +10693,6 @@
           <w:rFonts w:ascii="EYInterstate" w:hAnsi="EYInterstate" w:cs="Arial"/>
           <w:sz w:val="28"/>
           <w:szCs w:val="28"/>
-          <w:lang w:val="es-MX"/>
         </w:rPr>
       </w:pPr>
       <w:r>
@@ -10665,7 +10700,6 @@
           <w:rFonts w:ascii="EYInterstate" w:hAnsi="EYInterstate" w:cs="Arial"/>
           <w:sz w:val="28"/>
           <w:szCs w:val="28"/>
-          <w:lang w:val="es-MX"/>
         </w:rPr>
         <w:lastRenderedPageBreak/>
         <w:t xml:space="preserve">2.4 </w:t>
@@ -10676,7 +10710,6 @@
           <w:sz w:val="28"/>
           <w:szCs w:val="28"/>
           <w:highlight w:val="cyan"/>
-          <w:lang w:val="es-MX"/>
         </w:rPr>
         <w:fldChar w:fldCharType="begin"/>
       </w:r>
@@ -10686,9 +10719,8 @@
           <w:sz w:val="28"/>
           <w:szCs w:val="28"/>
           <w:highlight w:val="cyan"/>
-          <w:lang w:val="es-MX"/>
-        </w:rPr>
-        <w:instrText xml:space="preserve"> MERGEFIELD NombreLegal </w:instrText>
+        </w:rPr>
+        <w:instrText xml:space="preserve"> MERGEFIELD Ejecutivos3 </w:instrText>
       </w:r>
       <w:r>
         <w:rPr>
@@ -10696,7 +10728,6 @@
           <w:sz w:val="28"/>
           <w:szCs w:val="28"/>
           <w:highlight w:val="cyan"/>
-          <w:lang w:val="es-MX"/>
         </w:rPr>
         <w:fldChar w:fldCharType="separate"/>
       </w:r>
@@ -10707,9 +10738,8 @@
           <w:sz w:val="28"/>
           <w:szCs w:val="28"/>
           <w:highlight w:val="cyan"/>
-          <w:lang w:val="es-MX"/>
-        </w:rPr>
-        <w:t>«NombreLegal»</w:t>
+        </w:rPr>
+        <w:t>«Ejecutivos3»</w:t>
       </w:r>
       <w:r>
         <w:rPr>
@@ -10717,7 +10747,6 @@
           <w:sz w:val="28"/>
           <w:szCs w:val="28"/>
           <w:highlight w:val="cyan"/>
-          <w:lang w:val="es-MX"/>
         </w:rPr>
         <w:fldChar w:fldCharType="end"/>
       </w:r>
@@ -10923,7 +10952,7 @@
                 <w:highlight w:val="cyan"/>
                 <w:lang w:val="es-MX"/>
               </w:rPr>
-              <w:instrText xml:space="preserve"> MERGEFIELD NombreLegal </w:instrText>
+              <w:instrText xml:space="preserve"> MERGEFIELD Ejecutivos3 </w:instrText>
             </w:r>
             <w:r>
               <w:rPr>
@@ -10946,7 +10975,7 @@
                 <w:highlight w:val="cyan"/>
                 <w:lang w:val="es-MX"/>
               </w:rPr>
-              <w:t>«NombreLegal»</w:t>
+              <w:t>«Ejecutivos3»</w:t>
             </w:r>
             <w:r>
               <w:rPr>
@@ -10967,6 +10996,16 @@
                 <w:szCs w:val="18"/>
                 <w:lang w:val="es-MX"/>
               </w:rPr>
+              <w:t xml:space="preserve"> </w:t>
+            </w:r>
+            <w:r>
+              <w:rPr>
+                <w:rFonts w:ascii="EYInterstate Light" w:hAnsi="EYInterstate Light" w:cs="Arial"/>
+                <w:color w:val="404040"/>
+                <w:sz w:val="18"/>
+                <w:szCs w:val="18"/>
+                <w:lang w:val="es-MX"/>
+              </w:rPr>
               <w:t>(</w:t>
             </w:r>
             <w:r>
@@ -10978,7 +11017,7 @@
                 <w:szCs w:val="18"/>
                 <w:lang w:val="es-MX"/>
               </w:rPr>
-              <w:t>“</w:t>
+              <w:t xml:space="preserve">“Sujeto”). </w:t>
             </w:r>
             <w:r>
               <w:rPr>
@@ -10989,18 +11028,7 @@
                 <w:szCs w:val="18"/>
                 <w:lang w:val="es-MX"/>
               </w:rPr>
-              <w:t>Sujeto</w:t>
-            </w:r>
-            <w:r>
-              <w:rPr>
-                <w:rFonts w:ascii="EYInterstate Light" w:hAnsi="EYInterstate Light" w:cs="Arial"/>
-                <w:bCs/>
-                <w:color w:val="404040"/>
-                <w:sz w:val="18"/>
-                <w:szCs w:val="18"/>
-                <w:lang w:val="es-MX"/>
-              </w:rPr>
-              <w:t>”). Registro Federal de Contribuyentes</w:t>
+              <w:t>Registro Federal de Contribuyentes</w:t>
             </w:r>
           </w:p>
           <w:p>
@@ -11536,7 +11564,7 @@
                 <w:highlight w:val="cyan"/>
                 <w:lang w:val="es-MX"/>
               </w:rPr>
-              <w:instrText xml:space="preserve"> MERGEFIELD NombreLegal </w:instrText>
+              <w:instrText xml:space="preserve"> MERGEFIELD Ejecutivos3 </w:instrText>
             </w:r>
             <w:r>
               <w:rPr>
@@ -11559,7 +11587,7 @@
                 <w:highlight w:val="cyan"/>
                 <w:lang w:val="es-MX"/>
               </w:rPr>
-              <w:t>«NombreLegal»</w:t>
+              <w:t>«Ejecutivos3»</w:t>
             </w:r>
             <w:r>
               <w:rPr>
@@ -14464,7 +14492,7 @@
 </file>
 
 <file path=word/endnotes.xml><?xml version="1.0" encoding="utf-8"?>
-<w:endnotes xmlns:wpc="http://schemas.microsoft.com/office/word/2010/wordprocessingCanvas" xmlns:cx="http://schemas.microsoft.com/office/drawing/2014/chartex" xmlns:cx1="http://schemas.microsoft.com/office/drawing/2015/9/8/chartex" xmlns:cx2="http://schemas.microsoft.com/office/drawing/2015/10/21/chartex" xmlns:cx3="http://schemas.microsoft.com/office/drawing/2016/5/9/chartex" xmlns:cx4="http://schemas.microsoft.com/office/drawing/2016/5/10/chartex" xmlns:cx5="http://schemas.microsoft.com/office/drawing/2016/5/11/chartex" xmlns:cx6="http://schemas.microsoft.com/office/drawing/2016/5/12/chartex" xmlns:cx7="http://schemas.microsoft.com/office/drawing/2016/5/13/chartex" xmlns:cx8="http://schemas.microsoft.com/office/drawing/2016/5/14/chartex" xmlns:mc="http://schemas.openxmlformats.org/markup-compatibility/2006" xmlns:aink="http://schemas.microsoft.com/office/drawing/2016/ink" xmlns:am3d="http://schemas.microsoft.com/office/drawing/2017/model3d" xmlns:o="urn:schemas-microsoft-com:office:office" xmlns:r="http://schemas.openxmlformats.org/officeDocument/2006/relationships" xmlns:m="http://schemas.openxmlformats.org/officeDocument/2006/math" xmlns:v="urn:schemas-microsoft-com:vml" xmlns:wp14="http://schemas.microsoft.com/office/word/2010/wordprocessingDrawing" xmlns:wp="http://schemas.openxmlformats.org/drawingml/2006/wordprocessingDrawing" xmlns:w10="urn:schemas-microsoft-com:office:word" xmlns:w="http://schemas.openxmlformats.org/wordprocessingml/2006/main" xmlns:w14="http://schemas.microsoft.com/office/word/2010/wordml" xmlns:w15="http://schemas.microsoft.com/office/word/2012/wordml" xmlns:w16cex="http://schemas.microsoft.com/office/word/2018/wordml/cex" xmlns:w16cid="http://schemas.microsoft.com/office/word/2016/wordml/cid" xmlns:w16="http://schemas.microsoft.com/office/word/2018/wordml" xmlns:w16sdtdh="http://schemas.microsoft.com/office/word/2020/wordml/sdtdatahash" xmlns:w16se="http://schemas.microsoft.com/office/word/2015/wordml/symex" xmlns:wpg="http://schemas.microsoft.com/office/word/2010/wordprocessingGroup" xmlns:wpi="http://schemas.microsoft.com/office/word/2010/wordprocessingInk" xmlns:wne="http://schemas.microsoft.com/office/word/2006/wordml" xmlns:wps="http://schemas.microsoft.com/office/word/2010/wordprocessingShape" mc:Ignorable="w14 w15 w16se w16cid w16 w16cex w16sdtdh wp14">
+<w:endnotes xmlns:wpc="http://schemas.microsoft.com/office/word/2010/wordprocessingCanvas" xmlns:cx="http://schemas.microsoft.com/office/drawing/2014/chartex" xmlns:cx1="http://schemas.microsoft.com/office/drawing/2015/9/8/chartex" xmlns:cx2="http://schemas.microsoft.com/office/drawing/2015/10/21/chartex" xmlns:cx3="http://schemas.microsoft.com/office/drawing/2016/5/9/chartex" xmlns:cx4="http://schemas.microsoft.com/office/drawing/2016/5/10/chartex" xmlns:cx5="http://schemas.microsoft.com/office/drawing/2016/5/11/chartex" xmlns:cx6="http://schemas.microsoft.com/office/drawing/2016/5/12/chartex" xmlns:cx7="http://schemas.microsoft.com/office/drawing/2016/5/13/chartex" xmlns:cx8="http://schemas.microsoft.com/office/drawing/2016/5/14/chartex" xmlns:mc="http://schemas.openxmlformats.org/markup-compatibility/2006" xmlns:aink="http://schemas.microsoft.com/office/drawing/2016/ink" xmlns:am3d="http://schemas.microsoft.com/office/drawing/2017/model3d" xmlns:o="urn:schemas-microsoft-com:office:office" xmlns:oel="http://schemas.microsoft.com/office/2019/extlst" xmlns:r="http://schemas.openxmlformats.org/officeDocument/2006/relationships" xmlns:m="http://schemas.openxmlformats.org/officeDocument/2006/math" xmlns:v="urn:schemas-microsoft-com:vml" xmlns:wp14="http://schemas.microsoft.com/office/word/2010/wordprocessingDrawing" xmlns:wp="http://schemas.openxmlformats.org/drawingml/2006/wordprocessingDrawing" xmlns:w10="urn:schemas-microsoft-com:office:word" xmlns:w="http://schemas.openxmlformats.org/wordprocessingml/2006/main" xmlns:w14="http://schemas.microsoft.com/office/word/2010/wordml" xmlns:w15="http://schemas.microsoft.com/office/word/2012/wordml" xmlns:w16cex="http://schemas.microsoft.com/office/word/2018/wordml/cex" xmlns:w16cid="http://schemas.microsoft.com/office/word/2016/wordml/cid" xmlns:w16="http://schemas.microsoft.com/office/word/2018/wordml" xmlns:w16sdtdh="http://schemas.microsoft.com/office/word/2020/wordml/sdtdatahash" xmlns:w16se="http://schemas.microsoft.com/office/word/2015/wordml/symex" xmlns:wpg="http://schemas.microsoft.com/office/word/2010/wordprocessingGroup" xmlns:wpi="http://schemas.microsoft.com/office/word/2010/wordprocessingInk" xmlns:wne="http://schemas.microsoft.com/office/word/2006/wordml" xmlns:wps="http://schemas.microsoft.com/office/word/2010/wordprocessingShape" mc:Ignorable="w14 w15 w16se w16cid w16 w16cex w16sdtdh wp14">
   <w:endnote w:type="separator" w:id="-1">
     <w:p>
       <w:r>
@@ -14483,7 +14511,7 @@
 </file>
 
 <file path=word/footer1.xml><?xml version="1.0" encoding="utf-8"?>
-<w:ftr xmlns:wpc="http://schemas.microsoft.com/office/word/2010/wordprocessingCanvas" xmlns:cx="http://schemas.microsoft.com/office/drawing/2014/chartex" xmlns:cx1="http://schemas.microsoft.com/office/drawing/2015/9/8/chartex" xmlns:cx2="http://schemas.microsoft.com/office/drawing/2015/10/21/chartex" xmlns:cx3="http://schemas.microsoft.com/office/drawing/2016/5/9/chartex" xmlns:cx4="http://schemas.microsoft.com/office/drawing/2016/5/10/chartex" xmlns:cx5="http://schemas.microsoft.com/office/drawing/2016/5/11/chartex" xmlns:cx6="http://schemas.microsoft.com/office/drawing/2016/5/12/chartex" xmlns:cx7="http://schemas.microsoft.com/office/drawing/2016/5/13/chartex" xmlns:cx8="http://schemas.microsoft.com/office/drawing/2016/5/14/chartex" xmlns:mc="http://schemas.openxmlformats.org/markup-compatibility/2006" xmlns:aink="http://schemas.microsoft.com/office/drawing/2016/ink" xmlns:am3d="http://schemas.microsoft.com/office/drawing/2017/model3d" xmlns:o="urn:schemas-microsoft-com:office:office" xmlns:r="http://schemas.openxmlformats.org/officeDocument/2006/relationships" xmlns:m="http://schemas.openxmlformats.org/officeDocument/2006/math" xmlns:v="urn:schemas-microsoft-com:vml" xmlns:wp14="http://schemas.microsoft.com/office/word/2010/wordprocessingDrawing" xmlns:wp="http://schemas.openxmlformats.org/drawingml/2006/wordprocessingDrawing" xmlns:w10="urn:schemas-microsoft-com:office:word" xmlns:w="http://schemas.openxmlformats.org/wordprocessingml/2006/main" xmlns:w14="http://schemas.microsoft.com/office/word/2010/wordml" xmlns:w15="http://schemas.microsoft.com/office/word/2012/wordml" xmlns:w16cex="http://schemas.microsoft.com/office/word/2018/wordml/cex" xmlns:w16cid="http://schemas.microsoft.com/office/word/2016/wordml/cid" xmlns:w16="http://schemas.microsoft.com/office/word/2018/wordml" xmlns:w16sdtdh="http://schemas.microsoft.com/office/word/2020/wordml/sdtdatahash" xmlns:w16se="http://schemas.microsoft.com/office/word/2015/wordml/symex" xmlns:wpg="http://schemas.microsoft.com/office/word/2010/wordprocessingGroup" xmlns:wpi="http://schemas.microsoft.com/office/word/2010/wordprocessingInk" xmlns:wne="http://schemas.microsoft.com/office/word/2006/wordml" xmlns:wps="http://schemas.microsoft.com/office/word/2010/wordprocessingShape" mc:Ignorable="w14 w15 w16se w16cid w16 w16cex w16sdtdh wp14">
+<w:ftr xmlns:wpc="http://schemas.microsoft.com/office/word/2010/wordprocessingCanvas" xmlns:cx="http://schemas.microsoft.com/office/drawing/2014/chartex" xmlns:cx1="http://schemas.microsoft.com/office/drawing/2015/9/8/chartex" xmlns:cx2="http://schemas.microsoft.com/office/drawing/2015/10/21/chartex" xmlns:cx3="http://schemas.microsoft.com/office/drawing/2016/5/9/chartex" xmlns:cx4="http://schemas.microsoft.com/office/drawing/2016/5/10/chartex" xmlns:cx5="http://schemas.microsoft.com/office/drawing/2016/5/11/chartex" xmlns:cx6="http://schemas.microsoft.com/office/drawing/2016/5/12/chartex" xmlns:cx7="http://schemas.microsoft.com/office/drawing/2016/5/13/chartex" xmlns:cx8="http://schemas.microsoft.com/office/drawing/2016/5/14/chartex" xmlns:mc="http://schemas.openxmlformats.org/markup-compatibility/2006" xmlns:aink="http://schemas.microsoft.com/office/drawing/2016/ink" xmlns:am3d="http://schemas.microsoft.com/office/drawing/2017/model3d" xmlns:o="urn:schemas-microsoft-com:office:office" xmlns:oel="http://schemas.microsoft.com/office/2019/extlst" xmlns:r="http://schemas.openxmlformats.org/officeDocument/2006/relationships" xmlns:m="http://schemas.openxmlformats.org/officeDocument/2006/math" xmlns:v="urn:schemas-microsoft-com:vml" xmlns:wp14="http://schemas.microsoft.com/office/word/2010/wordprocessingDrawing" xmlns:wp="http://schemas.openxmlformats.org/drawingml/2006/wordprocessingDrawing" xmlns:w10="urn:schemas-microsoft-com:office:word" xmlns:w="http://schemas.openxmlformats.org/wordprocessingml/2006/main" xmlns:w14="http://schemas.microsoft.com/office/word/2010/wordml" xmlns:w15="http://schemas.microsoft.com/office/word/2012/wordml" xmlns:w16cex="http://schemas.microsoft.com/office/word/2018/wordml/cex" xmlns:w16cid="http://schemas.microsoft.com/office/word/2016/wordml/cid" xmlns:w16="http://schemas.microsoft.com/office/word/2018/wordml" xmlns:w16sdtdh="http://schemas.microsoft.com/office/word/2020/wordml/sdtdatahash" xmlns:w16se="http://schemas.microsoft.com/office/word/2015/wordml/symex" xmlns:wpg="http://schemas.microsoft.com/office/word/2010/wordprocessingGroup" xmlns:wpi="http://schemas.microsoft.com/office/word/2010/wordprocessingInk" xmlns:wne="http://schemas.microsoft.com/office/word/2006/wordml" xmlns:wps="http://schemas.microsoft.com/office/word/2010/wordprocessingShape" mc:Ignorable="w14 w15 w16se w16cid w16 w16cex w16sdtdh wp14">
   <w:p>
     <w:pPr>
       <w:pStyle w:val="Footer"/>
@@ -14548,7 +14576,7 @@
 </file>
 
 <file path=word/footer2.xml><?xml version="1.0" encoding="utf-8"?>
-<w:ftr xmlns:wpc="http://schemas.microsoft.com/office/word/2010/wordprocessingCanvas" xmlns:cx="http://schemas.microsoft.com/office/drawing/2014/chartex" xmlns:cx1="http://schemas.microsoft.com/office/drawing/2015/9/8/chartex" xmlns:cx2="http://schemas.microsoft.com/office/drawing/2015/10/21/chartex" xmlns:cx3="http://schemas.microsoft.com/office/drawing/2016/5/9/chartex" xmlns:cx4="http://schemas.microsoft.com/office/drawing/2016/5/10/chartex" xmlns:cx5="http://schemas.microsoft.com/office/drawing/2016/5/11/chartex" xmlns:cx6="http://schemas.microsoft.com/office/drawing/2016/5/12/chartex" xmlns:cx7="http://schemas.microsoft.com/office/drawing/2016/5/13/chartex" xmlns:cx8="http://schemas.microsoft.com/office/drawing/2016/5/14/chartex" xmlns:mc="http://schemas.openxmlformats.org/markup-compatibility/2006" xmlns:aink="http://schemas.microsoft.com/office/drawing/2016/ink" xmlns:am3d="http://schemas.microsoft.com/office/drawing/2017/model3d" xmlns:o="urn:schemas-microsoft-com:office:office" xmlns:r="http://schemas.openxmlformats.org/officeDocument/2006/relationships" xmlns:m="http://schemas.openxmlformats.org/officeDocument/2006/math" xmlns:v="urn:schemas-microsoft-com:vml" xmlns:wp14="http://schemas.microsoft.com/office/word/2010/wordprocessingDrawing" xmlns:wp="http://schemas.openxmlformats.org/drawingml/2006/wordprocessingDrawing" xmlns:w10="urn:schemas-microsoft-com:office:word" xmlns:w="http://schemas.openxmlformats.org/wordprocessingml/2006/main" xmlns:w14="http://schemas.microsoft.com/office/word/2010/wordml" xmlns:w15="http://schemas.microsoft.com/office/word/2012/wordml" xmlns:w16cex="http://schemas.microsoft.com/office/word/2018/wordml/cex" xmlns:w16cid="http://schemas.microsoft.com/office/word/2016/wordml/cid" xmlns:w16="http://schemas.microsoft.com/office/word/2018/wordml" xmlns:w16sdtdh="http://schemas.microsoft.com/office/word/2020/wordml/sdtdatahash" xmlns:w16se="http://schemas.microsoft.com/office/word/2015/wordml/symex" xmlns:wpg="http://schemas.microsoft.com/office/word/2010/wordprocessingGroup" xmlns:wpi="http://schemas.microsoft.com/office/word/2010/wordprocessingInk" xmlns:wne="http://schemas.microsoft.com/office/word/2006/wordml" xmlns:wps="http://schemas.microsoft.com/office/word/2010/wordprocessingShape" mc:Ignorable="w14 w15 w16se w16cid w16 w16cex w16sdtdh wp14">
+<w:ftr xmlns:wpc="http://schemas.microsoft.com/office/word/2010/wordprocessingCanvas" xmlns:cx="http://schemas.microsoft.com/office/drawing/2014/chartex" xmlns:cx1="http://schemas.microsoft.com/office/drawing/2015/9/8/chartex" xmlns:cx2="http://schemas.microsoft.com/office/drawing/2015/10/21/chartex" xmlns:cx3="http://schemas.microsoft.com/office/drawing/2016/5/9/chartex" xmlns:cx4="http://schemas.microsoft.com/office/drawing/2016/5/10/chartex" xmlns:cx5="http://schemas.microsoft.com/office/drawing/2016/5/11/chartex" xmlns:cx6="http://schemas.microsoft.com/office/drawing/2016/5/12/chartex" xmlns:cx7="http://schemas.microsoft.com/office/drawing/2016/5/13/chartex" xmlns:cx8="http://schemas.microsoft.com/office/drawing/2016/5/14/chartex" xmlns:mc="http://schemas.openxmlformats.org/markup-compatibility/2006" xmlns:aink="http://schemas.microsoft.com/office/drawing/2016/ink" xmlns:am3d="http://schemas.microsoft.com/office/drawing/2017/model3d" xmlns:o="urn:schemas-microsoft-com:office:office" xmlns:oel="http://schemas.microsoft.com/office/2019/extlst" xmlns:r="http://schemas.openxmlformats.org/officeDocument/2006/relationships" xmlns:m="http://schemas.openxmlformats.org/officeDocument/2006/math" xmlns:v="urn:schemas-microsoft-com:vml" xmlns:wp14="http://schemas.microsoft.com/office/word/2010/wordprocessingDrawing" xmlns:wp="http://schemas.openxmlformats.org/drawingml/2006/wordprocessingDrawing" xmlns:w10="urn:schemas-microsoft-com:office:word" xmlns:w="http://schemas.openxmlformats.org/wordprocessingml/2006/main" xmlns:w14="http://schemas.microsoft.com/office/word/2010/wordml" xmlns:w15="http://schemas.microsoft.com/office/word/2012/wordml" xmlns:w16cex="http://schemas.microsoft.com/office/word/2018/wordml/cex" xmlns:w16cid="http://schemas.microsoft.com/office/word/2016/wordml/cid" xmlns:w16="http://schemas.microsoft.com/office/word/2018/wordml" xmlns:w16sdtdh="http://schemas.microsoft.com/office/word/2020/wordml/sdtdatahash" xmlns:w16se="http://schemas.microsoft.com/office/word/2015/wordml/symex" xmlns:wpg="http://schemas.microsoft.com/office/word/2010/wordprocessingGroup" xmlns:wpi="http://schemas.microsoft.com/office/word/2010/wordprocessingInk" xmlns:wne="http://schemas.microsoft.com/office/word/2006/wordml" xmlns:wps="http://schemas.microsoft.com/office/word/2010/wordprocessingShape" mc:Ignorable="w14 w15 w16se w16cid w16 w16cex w16sdtdh wp14">
   <w:p>
     <w:pPr>
       <w:pStyle w:val="Footer"/>
@@ -14611,7 +14639,7 @@
 </file>
 
 <file path=word/footer3.xml><?xml version="1.0" encoding="utf-8"?>
-<w:ftr xmlns:wpc="http://schemas.microsoft.com/office/word/2010/wordprocessingCanvas" xmlns:cx="http://schemas.microsoft.com/office/drawing/2014/chartex" xmlns:cx1="http://schemas.microsoft.com/office/drawing/2015/9/8/chartex" xmlns:cx2="http://schemas.microsoft.com/office/drawing/2015/10/21/chartex" xmlns:cx3="http://schemas.microsoft.com/office/drawing/2016/5/9/chartex" xmlns:cx4="http://schemas.microsoft.com/office/drawing/2016/5/10/chartex" xmlns:cx5="http://schemas.microsoft.com/office/drawing/2016/5/11/chartex" xmlns:cx6="http://schemas.microsoft.com/office/drawing/2016/5/12/chartex" xmlns:cx7="http://schemas.microsoft.com/office/drawing/2016/5/13/chartex" xmlns:cx8="http://schemas.microsoft.com/office/drawing/2016/5/14/chartex" xmlns:mc="http://schemas.openxmlformats.org/markup-compatibility/2006" xmlns:aink="http://schemas.microsoft.com/office/drawing/2016/ink" xmlns:am3d="http://schemas.microsoft.com/office/drawing/2017/model3d" xmlns:o="urn:schemas-microsoft-com:office:office" xmlns:r="http://schemas.openxmlformats.org/officeDocument/2006/relationships" xmlns:m="http://schemas.openxmlformats.org/officeDocument/2006/math" xmlns:v="urn:schemas-microsoft-com:vml" xmlns:wp14="http://schemas.microsoft.com/office/word/2010/wordprocessingDrawing" xmlns:wp="http://schemas.openxmlformats.org/drawingml/2006/wordprocessingDrawing" xmlns:w10="urn:schemas-microsoft-com:office:word" xmlns:w="http://schemas.openxmlformats.org/wordprocessingml/2006/main" xmlns:w14="http://schemas.microsoft.com/office/word/2010/wordml" xmlns:w15="http://schemas.microsoft.com/office/word/2012/wordml" xmlns:w16cex="http://schemas.microsoft.com/office/word/2018/wordml/cex" xmlns:w16cid="http://schemas.microsoft.com/office/word/2016/wordml/cid" xmlns:w16="http://schemas.microsoft.com/office/word/2018/wordml" xmlns:w16sdtdh="http://schemas.microsoft.com/office/word/2020/wordml/sdtdatahash" xmlns:w16se="http://schemas.microsoft.com/office/word/2015/wordml/symex" xmlns:wpg="http://schemas.microsoft.com/office/word/2010/wordprocessingGroup" xmlns:wpi="http://schemas.microsoft.com/office/word/2010/wordprocessingInk" xmlns:wne="http://schemas.microsoft.com/office/word/2006/wordml" xmlns:wps="http://schemas.microsoft.com/office/word/2010/wordprocessingShape" mc:Ignorable="w14 w15 w16se w16cid w16 w16cex w16sdtdh wp14">
+<w:ftr xmlns:wpc="http://schemas.microsoft.com/office/word/2010/wordprocessingCanvas" xmlns:cx="http://schemas.microsoft.com/office/drawing/2014/chartex" xmlns:cx1="http://schemas.microsoft.com/office/drawing/2015/9/8/chartex" xmlns:cx2="http://schemas.microsoft.com/office/drawing/2015/10/21/chartex" xmlns:cx3="http://schemas.microsoft.com/office/drawing/2016/5/9/chartex" xmlns:cx4="http://schemas.microsoft.com/office/drawing/2016/5/10/chartex" xmlns:cx5="http://schemas.microsoft.com/office/drawing/2016/5/11/chartex" xmlns:cx6="http://schemas.microsoft.com/office/drawing/2016/5/12/chartex" xmlns:cx7="http://schemas.microsoft.com/office/drawing/2016/5/13/chartex" xmlns:cx8="http://schemas.microsoft.com/office/drawing/2016/5/14/chartex" xmlns:mc="http://schemas.openxmlformats.org/markup-compatibility/2006" xmlns:aink="http://schemas.microsoft.com/office/drawing/2016/ink" xmlns:am3d="http://schemas.microsoft.com/office/drawing/2017/model3d" xmlns:o="urn:schemas-microsoft-com:office:office" xmlns:oel="http://schemas.microsoft.com/office/2019/extlst" xmlns:r="http://schemas.openxmlformats.org/officeDocument/2006/relationships" xmlns:m="http://schemas.openxmlformats.org/officeDocument/2006/math" xmlns:v="urn:schemas-microsoft-com:vml" xmlns:wp14="http://schemas.microsoft.com/office/word/2010/wordprocessingDrawing" xmlns:wp="http://schemas.openxmlformats.org/drawingml/2006/wordprocessingDrawing" xmlns:w10="urn:schemas-microsoft-com:office:word" xmlns:w="http://schemas.openxmlformats.org/wordprocessingml/2006/main" xmlns:w14="http://schemas.microsoft.com/office/word/2010/wordml" xmlns:w15="http://schemas.microsoft.com/office/word/2012/wordml" xmlns:w16cex="http://schemas.microsoft.com/office/word/2018/wordml/cex" xmlns:w16cid="http://schemas.microsoft.com/office/word/2016/wordml/cid" xmlns:w16="http://schemas.microsoft.com/office/word/2018/wordml" xmlns:w16sdtdh="http://schemas.microsoft.com/office/word/2020/wordml/sdtdatahash" xmlns:w16se="http://schemas.microsoft.com/office/word/2015/wordml/symex" xmlns:wpg="http://schemas.microsoft.com/office/word/2010/wordprocessingGroup" xmlns:wpi="http://schemas.microsoft.com/office/word/2010/wordprocessingInk" xmlns:wne="http://schemas.microsoft.com/office/word/2006/wordml" xmlns:wps="http://schemas.microsoft.com/office/word/2010/wordprocessingShape" mc:Ignorable="w14 w15 w16se w16cid w16 w16cex w16sdtdh wp14">
   <w:p>
     <w:pPr>
       <w:pStyle w:val="Footer"/>
@@ -14621,7 +14649,7 @@
 </file>
 
 <file path=word/footer4.xml><?xml version="1.0" encoding="utf-8"?>
-<w:ftr xmlns:wpc="http://schemas.microsoft.com/office/word/2010/wordprocessingCanvas" xmlns:cx="http://schemas.microsoft.com/office/drawing/2014/chartex" xmlns:cx1="http://schemas.microsoft.com/office/drawing/2015/9/8/chartex" xmlns:cx2="http://schemas.microsoft.com/office/drawing/2015/10/21/chartex" xmlns:cx3="http://schemas.microsoft.com/office/drawing/2016/5/9/chartex" xmlns:cx4="http://schemas.microsoft.com/office/drawing/2016/5/10/chartex" xmlns:cx5="http://schemas.microsoft.com/office/drawing/2016/5/11/chartex" xmlns:cx6="http://schemas.microsoft.com/office/drawing/2016/5/12/chartex" xmlns:cx7="http://schemas.microsoft.com/office/drawing/2016/5/13/chartex" xmlns:cx8="http://schemas.microsoft.com/office/drawing/2016/5/14/chartex" xmlns:mc="http://schemas.openxmlformats.org/markup-compatibility/2006" xmlns:aink="http://schemas.microsoft.com/office/drawing/2016/ink" xmlns:am3d="http://schemas.microsoft.com/office/drawing/2017/model3d" xmlns:o="urn:schemas-microsoft-com:office:office" xmlns:r="http://schemas.openxmlformats.org/officeDocument/2006/relationships" xmlns:m="http://schemas.openxmlformats.org/officeDocument/2006/math" xmlns:v="urn:schemas-microsoft-com:vml" xmlns:wp14="http://schemas.microsoft.com/office/word/2010/wordprocessingDrawing" xmlns:wp="http://schemas.openxmlformats.org/drawingml/2006/wordprocessingDrawing" xmlns:w10="urn:schemas-microsoft-com:office:word" xmlns:w="http://schemas.openxmlformats.org/wordprocessingml/2006/main" xmlns:w14="http://schemas.microsoft.com/office/word/2010/wordml" xmlns:w15="http://schemas.microsoft.com/office/word/2012/wordml" xmlns:w16cex="http://schemas.microsoft.com/office/word/2018/wordml/cex" xmlns:w16cid="http://schemas.microsoft.com/office/word/2016/wordml/cid" xmlns:w16="http://schemas.microsoft.com/office/word/2018/wordml" xmlns:w16sdtdh="http://schemas.microsoft.com/office/word/2020/wordml/sdtdatahash" xmlns:w16se="http://schemas.microsoft.com/office/word/2015/wordml/symex" xmlns:wpg="http://schemas.microsoft.com/office/word/2010/wordprocessingGroup" xmlns:wpi="http://schemas.microsoft.com/office/word/2010/wordprocessingInk" xmlns:wne="http://schemas.microsoft.com/office/word/2006/wordml" xmlns:wps="http://schemas.microsoft.com/office/word/2010/wordprocessingShape" mc:Ignorable="w14 w15 w16se w16cid w16 w16cex w16sdtdh wp14">
+<w:ftr xmlns:wpc="http://schemas.microsoft.com/office/word/2010/wordprocessingCanvas" xmlns:cx="http://schemas.microsoft.com/office/drawing/2014/chartex" xmlns:cx1="http://schemas.microsoft.com/office/drawing/2015/9/8/chartex" xmlns:cx2="http://schemas.microsoft.com/office/drawing/2015/10/21/chartex" xmlns:cx3="http://schemas.microsoft.com/office/drawing/2016/5/9/chartex" xmlns:cx4="http://schemas.microsoft.com/office/drawing/2016/5/10/chartex" xmlns:cx5="http://schemas.microsoft.com/office/drawing/2016/5/11/chartex" xmlns:cx6="http://schemas.microsoft.com/office/drawing/2016/5/12/chartex" xmlns:cx7="http://schemas.microsoft.com/office/drawing/2016/5/13/chartex" xmlns:cx8="http://schemas.microsoft.com/office/drawing/2016/5/14/chartex" xmlns:mc="http://schemas.openxmlformats.org/markup-compatibility/2006" xmlns:aink="http://schemas.microsoft.com/office/drawing/2016/ink" xmlns:am3d="http://schemas.microsoft.com/office/drawing/2017/model3d" xmlns:o="urn:schemas-microsoft-com:office:office" xmlns:oel="http://schemas.microsoft.com/office/2019/extlst" xmlns:r="http://schemas.openxmlformats.org/officeDocument/2006/relationships" xmlns:m="http://schemas.openxmlformats.org/officeDocument/2006/math" xmlns:v="urn:schemas-microsoft-com:vml" xmlns:wp14="http://schemas.microsoft.com/office/word/2010/wordprocessingDrawing" xmlns:wp="http://schemas.openxmlformats.org/drawingml/2006/wordprocessingDrawing" xmlns:w10="urn:schemas-microsoft-com:office:word" xmlns:w="http://schemas.openxmlformats.org/wordprocessingml/2006/main" xmlns:w14="http://schemas.microsoft.com/office/word/2010/wordml" xmlns:w15="http://schemas.microsoft.com/office/word/2012/wordml" xmlns:w16cex="http://schemas.microsoft.com/office/word/2018/wordml/cex" xmlns:w16cid="http://schemas.microsoft.com/office/word/2016/wordml/cid" xmlns:w16="http://schemas.microsoft.com/office/word/2018/wordml" xmlns:w16sdtdh="http://schemas.microsoft.com/office/word/2020/wordml/sdtdatahash" xmlns:w16se="http://schemas.microsoft.com/office/word/2015/wordml/symex" xmlns:wpg="http://schemas.microsoft.com/office/word/2010/wordprocessingGroup" xmlns:wpi="http://schemas.microsoft.com/office/word/2010/wordprocessingInk" xmlns:wne="http://schemas.microsoft.com/office/word/2006/wordml" xmlns:wps="http://schemas.microsoft.com/office/word/2010/wordprocessingShape" mc:Ignorable="w14 w15 w16se w16cid w16 w16cex w16sdtdh wp14">
   <w:p>
     <w:pPr>
       <w:pStyle w:val="Footer"/>
@@ -14738,7 +14766,7 @@
 </file>
 
 <file path=word/footnotes.xml><?xml version="1.0" encoding="utf-8"?>
-<w:footnotes xmlns:wpc="http://schemas.microsoft.com/office/word/2010/wordprocessingCanvas" xmlns:cx="http://schemas.microsoft.com/office/drawing/2014/chartex" xmlns:cx1="http://schemas.microsoft.com/office/drawing/2015/9/8/chartex" xmlns:cx2="http://schemas.microsoft.com/office/drawing/2015/10/21/chartex" xmlns:cx3="http://schemas.microsoft.com/office/drawing/2016/5/9/chartex" xmlns:cx4="http://schemas.microsoft.com/office/drawing/2016/5/10/chartex" xmlns:cx5="http://schemas.microsoft.com/office/drawing/2016/5/11/chartex" xmlns:cx6="http://schemas.microsoft.com/office/drawing/2016/5/12/chartex" xmlns:cx7="http://schemas.microsoft.com/office/drawing/2016/5/13/chartex" xmlns:cx8="http://schemas.microsoft.com/office/drawing/2016/5/14/chartex" xmlns:mc="http://schemas.openxmlformats.org/markup-compatibility/2006" xmlns:aink="http://schemas.microsoft.com/office/drawing/2016/ink" xmlns:am3d="http://schemas.microsoft.com/office/drawing/2017/model3d" xmlns:o="urn:schemas-microsoft-com:office:office" xmlns:r="http://schemas.openxmlformats.org/officeDocument/2006/relationships" xmlns:m="http://schemas.openxmlformats.org/officeDocument/2006/math" xmlns:v="urn:schemas-microsoft-com:vml" xmlns:wp14="http://schemas.microsoft.com/office/word/2010/wordprocessingDrawing" xmlns:wp="http://schemas.openxmlformats.org/drawingml/2006/wordprocessingDrawing" xmlns:w10="urn:schemas-microsoft-com:office:word" xmlns:w="http://schemas.openxmlformats.org/wordprocessingml/2006/main" xmlns:w14="http://schemas.microsoft.com/office/word/2010/wordml" xmlns:w15="http://schemas.microsoft.com/office/word/2012/wordml" xmlns:w16cex="http://schemas.microsoft.com/office/word/2018/wordml/cex" xmlns:w16cid="http://schemas.microsoft.com/office/word/2016/wordml/cid" xmlns:w16="http://schemas.microsoft.com/office/word/2018/wordml" xmlns:w16sdtdh="http://schemas.microsoft.com/office/word/2020/wordml/sdtdatahash" xmlns:w16se="http://schemas.microsoft.com/office/word/2015/wordml/symex" xmlns:wpg="http://schemas.microsoft.com/office/word/2010/wordprocessingGroup" xmlns:wpi="http://schemas.microsoft.com/office/word/2010/wordprocessingInk" xmlns:wne="http://schemas.microsoft.com/office/word/2006/wordml" xmlns:wps="http://schemas.microsoft.com/office/word/2010/wordprocessingShape" mc:Ignorable="w14 w15 w16se w16cid w16 w16cex w16sdtdh wp14">
+<w:footnotes xmlns:wpc="http://schemas.microsoft.com/office/word/2010/wordprocessingCanvas" xmlns:cx="http://schemas.microsoft.com/office/drawing/2014/chartex" xmlns:cx1="http://schemas.microsoft.com/office/drawing/2015/9/8/chartex" xmlns:cx2="http://schemas.microsoft.com/office/drawing/2015/10/21/chartex" xmlns:cx3="http://schemas.microsoft.com/office/drawing/2016/5/9/chartex" xmlns:cx4="http://schemas.microsoft.com/office/drawing/2016/5/10/chartex" xmlns:cx5="http://schemas.microsoft.com/office/drawing/2016/5/11/chartex" xmlns:cx6="http://schemas.microsoft.com/office/drawing/2016/5/12/chartex" xmlns:cx7="http://schemas.microsoft.com/office/drawing/2016/5/13/chartex" xmlns:cx8="http://schemas.microsoft.com/office/drawing/2016/5/14/chartex" xmlns:mc="http://schemas.openxmlformats.org/markup-compatibility/2006" xmlns:aink="http://schemas.microsoft.com/office/drawing/2016/ink" xmlns:am3d="http://schemas.microsoft.com/office/drawing/2017/model3d" xmlns:o="urn:schemas-microsoft-com:office:office" xmlns:oel="http://schemas.microsoft.com/office/2019/extlst" xmlns:r="http://schemas.openxmlformats.org/officeDocument/2006/relationships" xmlns:m="http://schemas.openxmlformats.org/officeDocument/2006/math" xmlns:v="urn:schemas-microsoft-com:vml" xmlns:wp14="http://schemas.microsoft.com/office/word/2010/wordprocessingDrawing" xmlns:wp="http://schemas.openxmlformats.org/drawingml/2006/wordprocessingDrawing" xmlns:w10="urn:schemas-microsoft-com:office:word" xmlns:w="http://schemas.openxmlformats.org/wordprocessingml/2006/main" xmlns:w14="http://schemas.microsoft.com/office/word/2010/wordml" xmlns:w15="http://schemas.microsoft.com/office/word/2012/wordml" xmlns:w16cex="http://schemas.microsoft.com/office/word/2018/wordml/cex" xmlns:w16cid="http://schemas.microsoft.com/office/word/2016/wordml/cid" xmlns:w16="http://schemas.microsoft.com/office/word/2018/wordml" xmlns:w16sdtdh="http://schemas.microsoft.com/office/word/2020/wordml/sdtdatahash" xmlns:w16se="http://schemas.microsoft.com/office/word/2015/wordml/symex" xmlns:wpg="http://schemas.microsoft.com/office/word/2010/wordprocessingGroup" xmlns:wpi="http://schemas.microsoft.com/office/word/2010/wordprocessingInk" xmlns:wne="http://schemas.microsoft.com/office/word/2006/wordml" xmlns:wps="http://schemas.microsoft.com/office/word/2010/wordprocessingShape" mc:Ignorable="w14 w15 w16se w16cid w16 w16cex w16sdtdh wp14">
   <w:footnote w:type="separator" w:id="-1">
     <w:p>
       <w:r>
@@ -14957,7 +14985,7 @@
           <w:highlight w:val="cyan"/>
           <w:lang w:val="es-MX"/>
         </w:rPr>
-        <w:instrText xml:space="preserve"> MERGEFIELD NombreLegal </w:instrText>
+        <w:instrText xml:space="preserve"> MERGEFIELD Ejecutivos1 </w:instrText>
       </w:r>
       <w:r>
         <w:rPr>
@@ -14982,7 +15010,7 @@
           <w:highlight w:val="cyan"/>
           <w:lang w:val="es-MX"/>
         </w:rPr>
-        <w:t>«NombreLegal»</w:t>
+        <w:t>«Ejecutivos1»</w:t>
       </w:r>
       <w:r>
         <w:rPr>
@@ -15164,7 +15192,7 @@
 </file>
 
 <file path=word/header1.xml><?xml version="1.0" encoding="utf-8"?>
-<w:hdr xmlns:wpc="http://schemas.microsoft.com/office/word/2010/wordprocessingCanvas" xmlns:cx="http://schemas.microsoft.com/office/drawing/2014/chartex" xmlns:cx1="http://schemas.microsoft.com/office/drawing/2015/9/8/chartex" xmlns:cx2="http://schemas.microsoft.com/office/drawing/2015/10/21/chartex" xmlns:cx3="http://schemas.microsoft.com/office/drawing/2016/5/9/chartex" xmlns:cx4="http://schemas.microsoft.com/office/drawing/2016/5/10/chartex" xmlns:cx5="http://schemas.microsoft.com/office/drawing/2016/5/11/chartex" xmlns:cx6="http://schemas.microsoft.com/office/drawing/2016/5/12/chartex" xmlns:cx7="http://schemas.microsoft.com/office/drawing/2016/5/13/chartex" xmlns:cx8="http://schemas.microsoft.com/office/drawing/2016/5/14/chartex" xmlns:mc="http://schemas.openxmlformats.org/markup-compatibility/2006" xmlns:aink="http://schemas.microsoft.com/office/drawing/2016/ink" xmlns:am3d="http://schemas.microsoft.com/office/drawing/2017/model3d" xmlns:o="urn:schemas-microsoft-com:office:office" xmlns:r="http://schemas.openxmlformats.org/officeDocument/2006/relationships" xmlns:m="http://schemas.openxmlformats.org/officeDocument/2006/math" xmlns:v="urn:schemas-microsoft-com:vml" xmlns:wp14="http://schemas.microsoft.com/office/word/2010/wordprocessingDrawing" xmlns:wp="http://schemas.openxmlformats.org/drawingml/2006/wordprocessingDrawing" xmlns:w10="urn:schemas-microsoft-com:office:word" xmlns:w="http://schemas.openxmlformats.org/wordprocessingml/2006/main" xmlns:w14="http://schemas.microsoft.com/office/word/2010/wordml" xmlns:w15="http://schemas.microsoft.com/office/word/2012/wordml" xmlns:w16cex="http://schemas.microsoft.com/office/word/2018/wordml/cex" xmlns:w16cid="http://schemas.microsoft.com/office/word/2016/wordml/cid" xmlns:w16="http://schemas.microsoft.com/office/word/2018/wordml" xmlns:w16sdtdh="http://schemas.microsoft.com/office/word/2020/wordml/sdtdatahash" xmlns:w16se="http://schemas.microsoft.com/office/word/2015/wordml/symex" xmlns:wpg="http://schemas.microsoft.com/office/word/2010/wordprocessingGroup" xmlns:wpi="http://schemas.microsoft.com/office/word/2010/wordprocessingInk" xmlns:wne="http://schemas.microsoft.com/office/word/2006/wordml" xmlns:wps="http://schemas.microsoft.com/office/word/2010/wordprocessingShape" mc:Ignorable="w14 w15 w16se w16cid w16 w16cex w16sdtdh wp14">
+<w:hdr xmlns:wpc="http://schemas.microsoft.com/office/word/2010/wordprocessingCanvas" xmlns:cx="http://schemas.microsoft.com/office/drawing/2014/chartex" xmlns:cx1="http://schemas.microsoft.com/office/drawing/2015/9/8/chartex" xmlns:cx2="http://schemas.microsoft.com/office/drawing/2015/10/21/chartex" xmlns:cx3="http://schemas.microsoft.com/office/drawing/2016/5/9/chartex" xmlns:cx4="http://schemas.microsoft.com/office/drawing/2016/5/10/chartex" xmlns:cx5="http://schemas.microsoft.com/office/drawing/2016/5/11/chartex" xmlns:cx6="http://schemas.microsoft.com/office/drawing/2016/5/12/chartex" xmlns:cx7="http://schemas.microsoft.com/office/drawing/2016/5/13/chartex" xmlns:cx8="http://schemas.microsoft.com/office/drawing/2016/5/14/chartex" xmlns:mc="http://schemas.openxmlformats.org/markup-compatibility/2006" xmlns:aink="http://schemas.microsoft.com/office/drawing/2016/ink" xmlns:am3d="http://schemas.microsoft.com/office/drawing/2017/model3d" xmlns:o="urn:schemas-microsoft-com:office:office" xmlns:oel="http://schemas.microsoft.com/office/2019/extlst" xmlns:r="http://schemas.openxmlformats.org/officeDocument/2006/relationships" xmlns:m="http://schemas.openxmlformats.org/officeDocument/2006/math" xmlns:v="urn:schemas-microsoft-com:vml" xmlns:wp14="http://schemas.microsoft.com/office/word/2010/wordprocessingDrawing" xmlns:wp="http://schemas.openxmlformats.org/drawingml/2006/wordprocessingDrawing" xmlns:w10="urn:schemas-microsoft-com:office:word" xmlns:w="http://schemas.openxmlformats.org/wordprocessingml/2006/main" xmlns:w14="http://schemas.microsoft.com/office/word/2010/wordml" xmlns:w15="http://schemas.microsoft.com/office/word/2012/wordml" xmlns:w16cex="http://schemas.microsoft.com/office/word/2018/wordml/cex" xmlns:w16cid="http://schemas.microsoft.com/office/word/2016/wordml/cid" xmlns:w16="http://schemas.microsoft.com/office/word/2018/wordml" xmlns:w16sdtdh="http://schemas.microsoft.com/office/word/2020/wordml/sdtdatahash" xmlns:w16se="http://schemas.microsoft.com/office/word/2015/wordml/symex" xmlns:wpg="http://schemas.microsoft.com/office/word/2010/wordprocessingGroup" xmlns:wpi="http://schemas.microsoft.com/office/word/2010/wordprocessingInk" xmlns:wne="http://schemas.microsoft.com/office/word/2006/wordml" xmlns:wps="http://schemas.microsoft.com/office/word/2010/wordprocessingShape" mc:Ignorable="w14 w15 w16se w16cid w16 w16cex w16sdtdh wp14">
   <w:p>
     <w:pPr>
       <w:pStyle w:val="Header"/>
@@ -15210,7 +15238,7 @@
 </file>
 
 <file path=word/header2.xml><?xml version="1.0" encoding="utf-8"?>
-<w:hdr xmlns:wpc="http://schemas.microsoft.com/office/word/2010/wordprocessingCanvas" xmlns:cx="http://schemas.microsoft.com/office/drawing/2014/chartex" xmlns:cx1="http://schemas.microsoft.com/office/drawing/2015/9/8/chartex" xmlns:cx2="http://schemas.microsoft.com/office/drawing/2015/10/21/chartex" xmlns:cx3="http://schemas.microsoft.com/office/drawing/2016/5/9/chartex" xmlns:cx4="http://schemas.microsoft.com/office/drawing/2016/5/10/chartex" xmlns:cx5="http://schemas.microsoft.com/office/drawing/2016/5/11/chartex" xmlns:cx6="http://schemas.microsoft.com/office/drawing/2016/5/12/chartex" xmlns:cx7="http://schemas.microsoft.com/office/drawing/2016/5/13/chartex" xmlns:cx8="http://schemas.microsoft.com/office/drawing/2016/5/14/chartex" xmlns:mc="http://schemas.openxmlformats.org/markup-compatibility/2006" xmlns:aink="http://schemas.microsoft.com/office/drawing/2016/ink" xmlns:am3d="http://schemas.microsoft.com/office/drawing/2017/model3d" xmlns:o="urn:schemas-microsoft-com:office:office" xmlns:r="http://schemas.openxmlformats.org/officeDocument/2006/relationships" xmlns:m="http://schemas.openxmlformats.org/officeDocument/2006/math" xmlns:v="urn:schemas-microsoft-com:vml" xmlns:wp14="http://schemas.microsoft.com/office/word/2010/wordprocessingDrawing" xmlns:wp="http://schemas.openxmlformats.org/drawingml/2006/wordprocessingDrawing" xmlns:w10="urn:schemas-microsoft-com:office:word" xmlns:w="http://schemas.openxmlformats.org/wordprocessingml/2006/main" xmlns:w14="http://schemas.microsoft.com/office/word/2010/wordml" xmlns:w15="http://schemas.microsoft.com/office/word/2012/wordml" xmlns:w16cex="http://schemas.microsoft.com/office/word/2018/wordml/cex" xmlns:w16cid="http://schemas.microsoft.com/office/word/2016/wordml/cid" xmlns:w16="http://schemas.microsoft.com/office/word/2018/wordml" xmlns:w16sdtdh="http://schemas.microsoft.com/office/word/2020/wordml/sdtdatahash" xmlns:w16se="http://schemas.microsoft.com/office/word/2015/wordml/symex" xmlns:wpg="http://schemas.microsoft.com/office/word/2010/wordprocessingGroup" xmlns:wpi="http://schemas.microsoft.com/office/word/2010/wordprocessingInk" xmlns:wne="http://schemas.microsoft.com/office/word/2006/wordml" xmlns:wps="http://schemas.microsoft.com/office/word/2010/wordprocessingShape" mc:Ignorable="w14 w15 w16se w16cid w16 w16cex w16sdtdh wp14">
+<w:hdr xmlns:wpc="http://schemas.microsoft.com/office/word/2010/wordprocessingCanvas" xmlns:cx="http://schemas.microsoft.com/office/drawing/2014/chartex" xmlns:cx1="http://schemas.microsoft.com/office/drawing/2015/9/8/chartex" xmlns:cx2="http://schemas.microsoft.com/office/drawing/2015/10/21/chartex" xmlns:cx3="http://schemas.microsoft.com/office/drawing/2016/5/9/chartex" xmlns:cx4="http://schemas.microsoft.com/office/drawing/2016/5/10/chartex" xmlns:cx5="http://schemas.microsoft.com/office/drawing/2016/5/11/chartex" xmlns:cx6="http://schemas.microsoft.com/office/drawing/2016/5/12/chartex" xmlns:cx7="http://schemas.microsoft.com/office/drawing/2016/5/13/chartex" xmlns:cx8="http://schemas.microsoft.com/office/drawing/2016/5/14/chartex" xmlns:mc="http://schemas.openxmlformats.org/markup-compatibility/2006" xmlns:aink="http://schemas.microsoft.com/office/drawing/2016/ink" xmlns:am3d="http://schemas.microsoft.com/office/drawing/2017/model3d" xmlns:o="urn:schemas-microsoft-com:office:office" xmlns:oel="http://schemas.microsoft.com/office/2019/extlst" xmlns:r="http://schemas.openxmlformats.org/officeDocument/2006/relationships" xmlns:m="http://schemas.openxmlformats.org/officeDocument/2006/math" xmlns:v="urn:schemas-microsoft-com:vml" xmlns:wp14="http://schemas.microsoft.com/office/word/2010/wordprocessingDrawing" xmlns:wp="http://schemas.openxmlformats.org/drawingml/2006/wordprocessingDrawing" xmlns:w10="urn:schemas-microsoft-com:office:word" xmlns:w="http://schemas.openxmlformats.org/wordprocessingml/2006/main" xmlns:w14="http://schemas.microsoft.com/office/word/2010/wordml" xmlns:w15="http://schemas.microsoft.com/office/word/2012/wordml" xmlns:w16cex="http://schemas.microsoft.com/office/word/2018/wordml/cex" xmlns:w16cid="http://schemas.microsoft.com/office/word/2016/wordml/cid" xmlns:w16="http://schemas.microsoft.com/office/word/2018/wordml" xmlns:w16sdtdh="http://schemas.microsoft.com/office/word/2020/wordml/sdtdatahash" xmlns:w16se="http://schemas.microsoft.com/office/word/2015/wordml/symex" xmlns:wpg="http://schemas.microsoft.com/office/word/2010/wordprocessingGroup" xmlns:wpi="http://schemas.microsoft.com/office/word/2010/wordprocessingInk" xmlns:wne="http://schemas.microsoft.com/office/word/2006/wordml" xmlns:wps="http://schemas.microsoft.com/office/word/2010/wordprocessingShape" mc:Ignorable="w14 w15 w16se w16cid w16 w16cex w16sdtdh wp14">
   <w:p>
     <w:pPr>
       <w:pStyle w:val="Header"/>
@@ -15256,7 +15284,7 @@
 </file>
 
 <file path=word/header3.xml><?xml version="1.0" encoding="utf-8"?>
-<w:hdr xmlns:wpc="http://schemas.microsoft.com/office/word/2010/wordprocessingCanvas" xmlns:cx="http://schemas.microsoft.com/office/drawing/2014/chartex" xmlns:cx1="http://schemas.microsoft.com/office/drawing/2015/9/8/chartex" xmlns:cx2="http://schemas.microsoft.com/office/drawing/2015/10/21/chartex" xmlns:cx3="http://schemas.microsoft.com/office/drawing/2016/5/9/chartex" xmlns:cx4="http://schemas.microsoft.com/office/drawing/2016/5/10/chartex" xmlns:cx5="http://schemas.microsoft.com/office/drawing/2016/5/11/chartex" xmlns:cx6="http://schemas.microsoft.com/office/drawing/2016/5/12/chartex" xmlns:cx7="http://schemas.microsoft.com/office/drawing/2016/5/13/chartex" xmlns:cx8="http://schemas.microsoft.com/office/drawing/2016/5/14/chartex" xmlns:mc="http://schemas.openxmlformats.org/markup-compatibility/2006" xmlns:aink="http://schemas.microsoft.com/office/drawing/2016/ink" xmlns:am3d="http://schemas.microsoft.com/office/drawing/2017/model3d" xmlns:o="urn:schemas-microsoft-com:office:office" xmlns:r="http://schemas.openxmlformats.org/officeDocument/2006/relationships" xmlns:m="http://schemas.openxmlformats.org/officeDocument/2006/math" xmlns:v="urn:schemas-microsoft-com:vml" xmlns:wp14="http://schemas.microsoft.com/office/word/2010/wordprocessingDrawing" xmlns:wp="http://schemas.openxmlformats.org/drawingml/2006/wordprocessingDrawing" xmlns:w10="urn:schemas-microsoft-com:office:word" xmlns:w="http://schemas.openxmlformats.org/wordprocessingml/2006/main" xmlns:w14="http://schemas.microsoft.com/office/word/2010/wordml" xmlns:w15="http://schemas.microsoft.com/office/word/2012/wordml" xmlns:w16cex="http://schemas.microsoft.com/office/word/2018/wordml/cex" xmlns:w16cid="http://schemas.microsoft.com/office/word/2016/wordml/cid" xmlns:w16="http://schemas.microsoft.com/office/word/2018/wordml" xmlns:w16sdtdh="http://schemas.microsoft.com/office/word/2020/wordml/sdtdatahash" xmlns:w16se="http://schemas.microsoft.com/office/word/2015/wordml/symex" xmlns:wpg="http://schemas.microsoft.com/office/word/2010/wordprocessingGroup" xmlns:wpi="http://schemas.microsoft.com/office/word/2010/wordprocessingInk" xmlns:wne="http://schemas.microsoft.com/office/word/2006/wordml" xmlns:wps="http://schemas.microsoft.com/office/word/2010/wordprocessingShape" mc:Ignorable="w14 w15 w16se w16cid w16 w16cex w16sdtdh wp14">
+<w:hdr xmlns:wpc="http://schemas.microsoft.com/office/word/2010/wordprocessingCanvas" xmlns:cx="http://schemas.microsoft.com/office/drawing/2014/chartex" xmlns:cx1="http://schemas.microsoft.com/office/drawing/2015/9/8/chartex" xmlns:cx2="http://schemas.microsoft.com/office/drawing/2015/10/21/chartex" xmlns:cx3="http://schemas.microsoft.com/office/drawing/2016/5/9/chartex" xmlns:cx4="http://schemas.microsoft.com/office/drawing/2016/5/10/chartex" xmlns:cx5="http://schemas.microsoft.com/office/drawing/2016/5/11/chartex" xmlns:cx6="http://schemas.microsoft.com/office/drawing/2016/5/12/chartex" xmlns:cx7="http://schemas.microsoft.com/office/drawing/2016/5/13/chartex" xmlns:cx8="http://schemas.microsoft.com/office/drawing/2016/5/14/chartex" xmlns:mc="http://schemas.openxmlformats.org/markup-compatibility/2006" xmlns:aink="http://schemas.microsoft.com/office/drawing/2016/ink" xmlns:am3d="http://schemas.microsoft.com/office/drawing/2017/model3d" xmlns:o="urn:schemas-microsoft-com:office:office" xmlns:oel="http://schemas.microsoft.com/office/2019/extlst" xmlns:r="http://schemas.openxmlformats.org/officeDocument/2006/relationships" xmlns:m="http://schemas.openxmlformats.org/officeDocument/2006/math" xmlns:v="urn:schemas-microsoft-com:vml" xmlns:wp14="http://schemas.microsoft.com/office/word/2010/wordprocessingDrawing" xmlns:wp="http://schemas.openxmlformats.org/drawingml/2006/wordprocessingDrawing" xmlns:w10="urn:schemas-microsoft-com:office:word" xmlns:w="http://schemas.openxmlformats.org/wordprocessingml/2006/main" xmlns:w14="http://schemas.microsoft.com/office/word/2010/wordml" xmlns:w15="http://schemas.microsoft.com/office/word/2012/wordml" xmlns:w16cex="http://schemas.microsoft.com/office/word/2018/wordml/cex" xmlns:w16cid="http://schemas.microsoft.com/office/word/2016/wordml/cid" xmlns:w16="http://schemas.microsoft.com/office/word/2018/wordml" xmlns:w16sdtdh="http://schemas.microsoft.com/office/word/2020/wordml/sdtdatahash" xmlns:w16se="http://schemas.microsoft.com/office/word/2015/wordml/symex" xmlns:wpg="http://schemas.microsoft.com/office/word/2010/wordprocessingGroup" xmlns:wpi="http://schemas.microsoft.com/office/word/2010/wordprocessingInk" xmlns:wne="http://schemas.microsoft.com/office/word/2006/wordml" xmlns:wps="http://schemas.microsoft.com/office/word/2010/wordprocessingShape" mc:Ignorable="w14 w15 w16se w16cid w16 w16cex w16sdtdh wp14">
   <w:p>
     <w:pPr>
       <w:pStyle w:val="Header"/>
@@ -15378,7 +15406,7 @@
 </file>
 
 <file path=word/header4.xml><?xml version="1.0" encoding="utf-8"?>
-<w:hdr xmlns:wpc="http://schemas.microsoft.com/office/word/2010/wordprocessingCanvas" xmlns:cx="http://schemas.microsoft.com/office/drawing/2014/chartex" xmlns:cx1="http://schemas.microsoft.com/office/drawing/2015/9/8/chartex" xmlns:cx2="http://schemas.microsoft.com/office/drawing/2015/10/21/chartex" xmlns:cx3="http://schemas.microsoft.com/office/drawing/2016/5/9/chartex" xmlns:cx4="http://schemas.microsoft.com/office/drawing/2016/5/10/chartex" xmlns:cx5="http://schemas.microsoft.com/office/drawing/2016/5/11/chartex" xmlns:cx6="http://schemas.microsoft.com/office/drawing/2016/5/12/chartex" xmlns:cx7="http://schemas.microsoft.com/office/drawing/2016/5/13/chartex" xmlns:cx8="http://schemas.microsoft.com/office/drawing/2016/5/14/chartex" xmlns:mc="http://schemas.openxmlformats.org/markup-compatibility/2006" xmlns:aink="http://schemas.microsoft.com/office/drawing/2016/ink" xmlns:am3d="http://schemas.microsoft.com/office/drawing/2017/model3d" xmlns:o="urn:schemas-microsoft-com:office:office" xmlns:r="http://schemas.openxmlformats.org/officeDocument/2006/relationships" xmlns:m="http://schemas.openxmlformats.org/officeDocument/2006/math" xmlns:v="urn:schemas-microsoft-com:vml" xmlns:wp14="http://schemas.microsoft.com/office/word/2010/wordprocessingDrawing" xmlns:wp="http://schemas.openxmlformats.org/drawingml/2006/wordprocessingDrawing" xmlns:w10="urn:schemas-microsoft-com:office:word" xmlns:w="http://schemas.openxmlformats.org/wordprocessingml/2006/main" xmlns:w14="http://schemas.microsoft.com/office/word/2010/wordml" xmlns:w15="http://schemas.microsoft.com/office/word/2012/wordml" xmlns:w16cex="http://schemas.microsoft.com/office/word/2018/wordml/cex" xmlns:w16cid="http://schemas.microsoft.com/office/word/2016/wordml/cid" xmlns:w16="http://schemas.microsoft.com/office/word/2018/wordml" xmlns:w16sdtdh="http://schemas.microsoft.com/office/word/2020/wordml/sdtdatahash" xmlns:w16se="http://schemas.microsoft.com/office/word/2015/wordml/symex" xmlns:wpg="http://schemas.microsoft.com/office/word/2010/wordprocessingGroup" xmlns:wpi="http://schemas.microsoft.com/office/word/2010/wordprocessingInk" xmlns:wne="http://schemas.microsoft.com/office/word/2006/wordml" xmlns:wps="http://schemas.microsoft.com/office/word/2010/wordprocessingShape" mc:Ignorable="w14 w15 w16se w16cid w16 w16cex w16sdtdh wp14">
+<w:hdr xmlns:wpc="http://schemas.microsoft.com/office/word/2010/wordprocessingCanvas" xmlns:cx="http://schemas.microsoft.com/office/drawing/2014/chartex" xmlns:cx1="http://schemas.microsoft.com/office/drawing/2015/9/8/chartex" xmlns:cx2="http://schemas.microsoft.com/office/drawing/2015/10/21/chartex" xmlns:cx3="http://schemas.microsoft.com/office/drawing/2016/5/9/chartex" xmlns:cx4="http://schemas.microsoft.com/office/drawing/2016/5/10/chartex" xmlns:cx5="http://schemas.microsoft.com/office/drawing/2016/5/11/chartex" xmlns:cx6="http://schemas.microsoft.com/office/drawing/2016/5/12/chartex" xmlns:cx7="http://schemas.microsoft.com/office/drawing/2016/5/13/chartex" xmlns:cx8="http://schemas.microsoft.com/office/drawing/2016/5/14/chartex" xmlns:mc="http://schemas.openxmlformats.org/markup-compatibility/2006" xmlns:aink="http://schemas.microsoft.com/office/drawing/2016/ink" xmlns:am3d="http://schemas.microsoft.com/office/drawing/2017/model3d" xmlns:o="urn:schemas-microsoft-com:office:office" xmlns:oel="http://schemas.microsoft.com/office/2019/extlst" xmlns:r="http://schemas.openxmlformats.org/officeDocument/2006/relationships" xmlns:m="http://schemas.openxmlformats.org/officeDocument/2006/math" xmlns:v="urn:schemas-microsoft-com:vml" xmlns:wp14="http://schemas.microsoft.com/office/word/2010/wordprocessingDrawing" xmlns:wp="http://schemas.openxmlformats.org/drawingml/2006/wordprocessingDrawing" xmlns:w10="urn:schemas-microsoft-com:office:word" xmlns:w="http://schemas.openxmlformats.org/wordprocessingml/2006/main" xmlns:w14="http://schemas.microsoft.com/office/word/2010/wordml" xmlns:w15="http://schemas.microsoft.com/office/word/2012/wordml" xmlns:w16cex="http://schemas.microsoft.com/office/word/2018/wordml/cex" xmlns:w16cid="http://schemas.microsoft.com/office/word/2016/wordml/cid" xmlns:w16="http://schemas.microsoft.com/office/word/2018/wordml" xmlns:w16sdtdh="http://schemas.microsoft.com/office/word/2020/wordml/sdtdatahash" xmlns:w16se="http://schemas.microsoft.com/office/word/2015/wordml/symex" xmlns:wpg="http://schemas.microsoft.com/office/word/2010/wordprocessingGroup" xmlns:wpi="http://schemas.microsoft.com/office/word/2010/wordprocessingInk" xmlns:wne="http://schemas.microsoft.com/office/word/2006/wordml" xmlns:wps="http://schemas.microsoft.com/office/word/2010/wordprocessingShape" mc:Ignorable="w14 w15 w16se w16cid w16 w16cex w16sdtdh wp14">
   <w:p>
     <w:pPr>
       <w:pStyle w:val="Header"/>
@@ -15424,7 +15452,7 @@
 </file>
 
 <file path=word/header5.xml><?xml version="1.0" encoding="utf-8"?>
-<w:hdr xmlns:wpc="http://schemas.microsoft.com/office/word/2010/wordprocessingCanvas" xmlns:cx="http://schemas.microsoft.com/office/drawing/2014/chartex" xmlns:cx1="http://schemas.microsoft.com/office/drawing/2015/9/8/chartex" xmlns:cx2="http://schemas.microsoft.com/office/drawing/2015/10/21/chartex" xmlns:cx3="http://schemas.microsoft.com/office/drawing/2016/5/9/chartex" xmlns:cx4="http://schemas.microsoft.com/office/drawing/2016/5/10/chartex" xmlns:cx5="http://schemas.microsoft.com/office/drawing/2016/5/11/chartex" xmlns:cx6="http://schemas.microsoft.com/office/drawing/2016/5/12/chartex" xmlns:cx7="http://schemas.microsoft.com/office/drawing/2016/5/13/chartex" xmlns:cx8="http://schemas.microsoft.com/office/drawing/2016/5/14/chartex" xmlns:mc="http://schemas.openxmlformats.org/markup-compatibility/2006" xmlns:aink="http://schemas.microsoft.com/office/drawing/2016/ink" xmlns:am3d="http://schemas.microsoft.com/office/drawing/2017/model3d" xmlns:o="urn:schemas-microsoft-com:office:office" xmlns:r="http://schemas.openxmlformats.org/officeDocument/2006/relationships" xmlns:m="http://schemas.openxmlformats.org/officeDocument/2006/math" xmlns:v="urn:schemas-microsoft-com:vml" xmlns:wp14="http://schemas.microsoft.com/office/word/2010/wordprocessingDrawing" xmlns:wp="http://schemas.openxmlformats.org/drawingml/2006/wordprocessingDrawing" xmlns:w10="urn:schemas-microsoft-com:office:word" xmlns:w="http://schemas.openxmlformats.org/wordprocessingml/2006/main" xmlns:w14="http://schemas.microsoft.com/office/word/2010/wordml" xmlns:w15="http://schemas.microsoft.com/office/word/2012/wordml" xmlns:w16cex="http://schemas.microsoft.com/office/word/2018/wordml/cex" xmlns:w16cid="http://schemas.microsoft.com/office/word/2016/wordml/cid" xmlns:w16="http://schemas.microsoft.com/office/word/2018/wordml" xmlns:w16sdtdh="http://schemas.microsoft.com/office/word/2020/wordml/sdtdatahash" xmlns:w16se="http://schemas.microsoft.com/office/word/2015/wordml/symex" xmlns:wpg="http://schemas.microsoft.com/office/word/2010/wordprocessingGroup" xmlns:wpi="http://schemas.microsoft.com/office/word/2010/wordprocessingInk" xmlns:wne="http://schemas.microsoft.com/office/word/2006/wordml" xmlns:wps="http://schemas.microsoft.com/office/word/2010/wordprocessingShape" mc:Ignorable="w14 w15 w16se w16cid w16 w16cex w16sdtdh wp14">
+<w:hdr xmlns:wpc="http://schemas.microsoft.com/office/word/2010/wordprocessingCanvas" xmlns:cx="http://schemas.microsoft.com/office/drawing/2014/chartex" xmlns:cx1="http://schemas.microsoft.com/office/drawing/2015/9/8/chartex" xmlns:cx2="http://schemas.microsoft.com/office/drawing/2015/10/21/chartex" xmlns:cx3="http://schemas.microsoft.com/office/drawing/2016/5/9/chartex" xmlns:cx4="http://schemas.microsoft.com/office/drawing/2016/5/10/chartex" xmlns:cx5="http://schemas.microsoft.com/office/drawing/2016/5/11/chartex" xmlns:cx6="http://schemas.microsoft.com/office/drawing/2016/5/12/chartex" xmlns:cx7="http://schemas.microsoft.com/office/drawing/2016/5/13/chartex" xmlns:cx8="http://schemas.microsoft.com/office/drawing/2016/5/14/chartex" xmlns:mc="http://schemas.openxmlformats.org/markup-compatibility/2006" xmlns:aink="http://schemas.microsoft.com/office/drawing/2016/ink" xmlns:am3d="http://schemas.microsoft.com/office/drawing/2017/model3d" xmlns:o="urn:schemas-microsoft-com:office:office" xmlns:oel="http://schemas.microsoft.com/office/2019/extlst" xmlns:r="http://schemas.openxmlformats.org/officeDocument/2006/relationships" xmlns:m="http://schemas.openxmlformats.org/officeDocument/2006/math" xmlns:v="urn:schemas-microsoft-com:vml" xmlns:wp14="http://schemas.microsoft.com/office/word/2010/wordprocessingDrawing" xmlns:wp="http://schemas.openxmlformats.org/drawingml/2006/wordprocessingDrawing" xmlns:w10="urn:schemas-microsoft-com:office:word" xmlns:w="http://schemas.openxmlformats.org/wordprocessingml/2006/main" xmlns:w14="http://schemas.microsoft.com/office/word/2010/wordml" xmlns:w15="http://schemas.microsoft.com/office/word/2012/wordml" xmlns:w16cex="http://schemas.microsoft.com/office/word/2018/wordml/cex" xmlns:w16cid="http://schemas.microsoft.com/office/word/2016/wordml/cid" xmlns:w16="http://schemas.microsoft.com/office/word/2018/wordml" xmlns:w16sdtdh="http://schemas.microsoft.com/office/word/2020/wordml/sdtdatahash" xmlns:w16se="http://schemas.microsoft.com/office/word/2015/wordml/symex" xmlns:wpg="http://schemas.microsoft.com/office/word/2010/wordprocessingGroup" xmlns:wpi="http://schemas.microsoft.com/office/word/2010/wordprocessingInk" xmlns:wne="http://schemas.microsoft.com/office/word/2006/wordml" xmlns:wps="http://schemas.microsoft.com/office/word/2010/wordprocessingShape" mc:Ignorable="w14 w15 w16se w16cid w16 w16cex w16sdtdh wp14">
   <w:p>
     <w:pPr>
       <w:pStyle w:val="Header"/>
@@ -15470,7 +15498,7 @@
 </file>
 
 <file path=word/header6.xml><?xml version="1.0" encoding="utf-8"?>
-<w:hdr xmlns:wpc="http://schemas.microsoft.com/office/word/2010/wordprocessingCanvas" xmlns:cx="http://schemas.microsoft.com/office/drawing/2014/chartex" xmlns:cx1="http://schemas.microsoft.com/office/drawing/2015/9/8/chartex" xmlns:cx2="http://schemas.microsoft.com/office/drawing/2015/10/21/chartex" xmlns:cx3="http://schemas.microsoft.com/office/drawing/2016/5/9/chartex" xmlns:cx4="http://schemas.microsoft.com/office/drawing/2016/5/10/chartex" xmlns:cx5="http://schemas.microsoft.com/office/drawing/2016/5/11/chartex" xmlns:cx6="http://schemas.microsoft.com/office/drawing/2016/5/12/chartex" xmlns:cx7="http://schemas.microsoft.com/office/drawing/2016/5/13/chartex" xmlns:cx8="http://schemas.microsoft.com/office/drawing/2016/5/14/chartex" xmlns:mc="http://schemas.openxmlformats.org/markup-compatibility/2006" xmlns:aink="http://schemas.microsoft.com/office/drawing/2016/ink" xmlns:am3d="http://schemas.microsoft.com/office/drawing/2017/model3d" xmlns:o="urn:schemas-microsoft-com:office:office" xmlns:r="http://schemas.openxmlformats.org/officeDocument/2006/relationships" xmlns:m="http://schemas.openxmlformats.org/officeDocument/2006/math" xmlns:v="urn:schemas-microsoft-com:vml" xmlns:wp14="http://schemas.microsoft.com/office/word/2010/wordprocessingDrawing" xmlns:wp="http://schemas.openxmlformats.org/drawingml/2006/wordprocessingDrawing" xmlns:w10="urn:schemas-microsoft-com:office:word" xmlns:w="http://schemas.openxmlformats.org/wordprocessingml/2006/main" xmlns:w14="http://schemas.microsoft.com/office/word/2010/wordml" xmlns:w15="http://schemas.microsoft.com/office/word/2012/wordml" xmlns:w16cex="http://schemas.microsoft.com/office/word/2018/wordml/cex" xmlns:w16cid="http://schemas.microsoft.com/office/word/2016/wordml/cid" xmlns:w16="http://schemas.microsoft.com/office/word/2018/wordml" xmlns:w16sdtdh="http://schemas.microsoft.com/office/word/2020/wordml/sdtdatahash" xmlns:w16se="http://schemas.microsoft.com/office/word/2015/wordml/symex" xmlns:wpg="http://schemas.microsoft.com/office/word/2010/wordprocessingGroup" xmlns:wpi="http://schemas.microsoft.com/office/word/2010/wordprocessingInk" xmlns:wne="http://schemas.microsoft.com/office/word/2006/wordml" xmlns:wps="http://schemas.microsoft.com/office/word/2010/wordprocessingShape" mc:Ignorable="w14 w15 w16se w16cid w16 w16cex w16sdtdh wp14">
+<w:hdr xmlns:wpc="http://schemas.microsoft.com/office/word/2010/wordprocessingCanvas" xmlns:cx="http://schemas.microsoft.com/office/drawing/2014/chartex" xmlns:cx1="http://schemas.microsoft.com/office/drawing/2015/9/8/chartex" xmlns:cx2="http://schemas.microsoft.com/office/drawing/2015/10/21/chartex" xmlns:cx3="http://schemas.microsoft.com/office/drawing/2016/5/9/chartex" xmlns:cx4="http://schemas.microsoft.com/office/drawing/2016/5/10/chartex" xmlns:cx5="http://schemas.microsoft.com/office/drawing/2016/5/11/chartex" xmlns:cx6="http://schemas.microsoft.com/office/drawing/2016/5/12/chartex" xmlns:cx7="http://schemas.microsoft.com/office/drawing/2016/5/13/chartex" xmlns:cx8="http://schemas.microsoft.com/office/drawing/2016/5/14/chartex" xmlns:mc="http://schemas.openxmlformats.org/markup-compatibility/2006" xmlns:aink="http://schemas.microsoft.com/office/drawing/2016/ink" xmlns:am3d="http://schemas.microsoft.com/office/drawing/2017/model3d" xmlns:o="urn:schemas-microsoft-com:office:office" xmlns:oel="http://schemas.microsoft.com/office/2019/extlst" xmlns:r="http://schemas.openxmlformats.org/officeDocument/2006/relationships" xmlns:m="http://schemas.openxmlformats.org/officeDocument/2006/math" xmlns:v="urn:schemas-microsoft-com:vml" xmlns:wp14="http://schemas.microsoft.com/office/word/2010/wordprocessingDrawing" xmlns:wp="http://schemas.openxmlformats.org/drawingml/2006/wordprocessingDrawing" xmlns:w10="urn:schemas-microsoft-com:office:word" xmlns:w="http://schemas.openxmlformats.org/wordprocessingml/2006/main" xmlns:w14="http://schemas.microsoft.com/office/word/2010/wordml" xmlns:w15="http://schemas.microsoft.com/office/word/2012/wordml" xmlns:w16cex="http://schemas.microsoft.com/office/word/2018/wordml/cex" xmlns:w16cid="http://schemas.microsoft.com/office/word/2016/wordml/cid" xmlns:w16="http://schemas.microsoft.com/office/word/2018/wordml" xmlns:w16sdtdh="http://schemas.microsoft.com/office/word/2020/wordml/sdtdatahash" xmlns:w16se="http://schemas.microsoft.com/office/word/2015/wordml/symex" xmlns:wpg="http://schemas.microsoft.com/office/word/2010/wordprocessingGroup" xmlns:wpi="http://schemas.microsoft.com/office/word/2010/wordprocessingInk" xmlns:wne="http://schemas.microsoft.com/office/word/2006/wordml" xmlns:wps="http://schemas.microsoft.com/office/word/2010/wordprocessingShape" mc:Ignorable="w14 w15 w16se w16cid w16 w16cex w16sdtdh wp14">
   <w:p>
     <w:pPr>
       <w:pStyle w:val="Header"/>
@@ -15577,7 +15605,7 @@
 </file>
 
 <file path=word/numbering.xml><?xml version="1.0" encoding="utf-8"?>
-<w:numbering xmlns:wpc="http://schemas.microsoft.com/office/word/2010/wordprocessingCanvas" xmlns:cx="http://schemas.microsoft.com/office/drawing/2014/chartex" xmlns:cx1="http://schemas.microsoft.com/office/drawing/2015/9/8/chartex" xmlns:cx2="http://schemas.microsoft.com/office/drawing/2015/10/21/chartex" xmlns:cx3="http://schemas.microsoft.com/office/drawing/2016/5/9/chartex" xmlns:cx4="http://schemas.microsoft.com/office/drawing/2016/5/10/chartex" xmlns:cx5="http://schemas.microsoft.com/office/drawing/2016/5/11/chartex" xmlns:cx6="http://schemas.microsoft.com/office/drawing/2016/5/12/chartex" xmlns:cx7="http://schemas.microsoft.com/office/drawing/2016/5/13/chartex" xmlns:cx8="http://schemas.microsoft.com/office/drawing/2016/5/14/chartex" xmlns:mc="http://schemas.openxmlformats.org/markup-compatibility/2006" xmlns:aink="http://schemas.microsoft.com/office/drawing/2016/ink" xmlns:am3d="http://schemas.microsoft.com/office/drawing/2017/model3d" xmlns:o="urn:schemas-microsoft-com:office:office" xmlns:r="http://schemas.openxmlformats.org/officeDocument/2006/relationships" xmlns:m="http://schemas.openxmlformats.org/officeDocument/2006/math" xmlns:v="urn:schemas-microsoft-com:vml" xmlns:wp14="http://schemas.microsoft.com/office/word/2010/wordprocessingDrawing" xmlns:wp="http://schemas.openxmlformats.org/drawingml/2006/wordprocessingDrawing" xmlns:w10="urn:schemas-microsoft-com:office:word" xmlns:w="http://schemas.openxmlformats.org/wordprocessingml/2006/main" xmlns:w14="http://schemas.microsoft.com/office/word/2010/wordml" xmlns:w15="http://schemas.microsoft.com/office/word/2012/wordml" xmlns:w16cex="http://schemas.microsoft.com/office/word/2018/wordml/cex" xmlns:w16cid="http://schemas.microsoft.com/office/word/2016/wordml/cid" xmlns:w16="http://schemas.microsoft.com/office/word/2018/wordml" xmlns:w16sdtdh="http://schemas.microsoft.com/office/word/2020/wordml/sdtdatahash" xmlns:w16se="http://schemas.microsoft.com/office/word/2015/wordml/symex" xmlns:wpg="http://schemas.microsoft.com/office/word/2010/wordprocessingGroup" xmlns:wpi="http://schemas.microsoft.com/office/word/2010/wordprocessingInk" xmlns:wne="http://schemas.microsoft.com/office/word/2006/wordml" xmlns:wps="http://schemas.microsoft.com/office/word/2010/wordprocessingShape" mc:Ignorable="w14 w15 w16se w16cid w16 w16cex w16sdtdh wp14">
+<w:numbering xmlns:wpc="http://schemas.microsoft.com/office/word/2010/wordprocessingCanvas" xmlns:cx="http://schemas.microsoft.com/office/drawing/2014/chartex" xmlns:cx1="http://schemas.microsoft.com/office/drawing/2015/9/8/chartex" xmlns:cx2="http://schemas.microsoft.com/office/drawing/2015/10/21/chartex" xmlns:cx3="http://schemas.microsoft.com/office/drawing/2016/5/9/chartex" xmlns:cx4="http://schemas.microsoft.com/office/drawing/2016/5/10/chartex" xmlns:cx5="http://schemas.microsoft.com/office/drawing/2016/5/11/chartex" xmlns:cx6="http://schemas.microsoft.com/office/drawing/2016/5/12/chartex" xmlns:cx7="http://schemas.microsoft.com/office/drawing/2016/5/13/chartex" xmlns:cx8="http://schemas.microsoft.com/office/drawing/2016/5/14/chartex" xmlns:mc="http://schemas.openxmlformats.org/markup-compatibility/2006" xmlns:aink="http://schemas.microsoft.com/office/drawing/2016/ink" xmlns:am3d="http://schemas.microsoft.com/office/drawing/2017/model3d" xmlns:o="urn:schemas-microsoft-com:office:office" xmlns:oel="http://schemas.microsoft.com/office/2019/extlst" xmlns:r="http://schemas.openxmlformats.org/officeDocument/2006/relationships" xmlns:m="http://schemas.openxmlformats.org/officeDocument/2006/math" xmlns:v="urn:schemas-microsoft-com:vml" xmlns:wp14="http://schemas.microsoft.com/office/word/2010/wordprocessingDrawing" xmlns:wp="http://schemas.openxmlformats.org/drawingml/2006/wordprocessingDrawing" xmlns:w10="urn:schemas-microsoft-com:office:word" xmlns:w="http://schemas.openxmlformats.org/wordprocessingml/2006/main" xmlns:w14="http://schemas.microsoft.com/office/word/2010/wordml" xmlns:w15="http://schemas.microsoft.com/office/word/2012/wordml" xmlns:w16cex="http://schemas.microsoft.com/office/word/2018/wordml/cex" xmlns:w16cid="http://schemas.microsoft.com/office/word/2016/wordml/cid" xmlns:w16="http://schemas.microsoft.com/office/word/2018/wordml" xmlns:w16sdtdh="http://schemas.microsoft.com/office/word/2020/wordml/sdtdatahash" xmlns:w16se="http://schemas.microsoft.com/office/word/2015/wordml/symex" xmlns:wpg="http://schemas.microsoft.com/office/word/2010/wordprocessingGroup" xmlns:wpi="http://schemas.microsoft.com/office/word/2010/wordprocessingInk" xmlns:wne="http://schemas.microsoft.com/office/word/2006/wordml" xmlns:wps="http://schemas.microsoft.com/office/word/2010/wordprocessingShape" mc:Ignorable="w14 w15 w16se w16cid w16 w16cex w16sdtdh wp14">
   <w:abstractNum w:abstractNumId="0" w15:restartNumberingAfterBreak="0">
     <w:nsid w:val="043E5D4C"/>
     <w:multiLevelType w:val="hybridMultilevel"/>
@@ -19858,118 +19886,118 @@
       </w:pPr>
     </w:lvl>
   </w:abstractNum>
-  <w:num w:numId="1">
+  <w:num w:numId="1" w16cid:durableId="481117039">
     <w:abstractNumId w:val="34"/>
   </w:num>
-  <w:num w:numId="2">
+  <w:num w:numId="2" w16cid:durableId="52774762">
     <w:abstractNumId w:val="11"/>
   </w:num>
-  <w:num w:numId="3">
+  <w:num w:numId="3" w16cid:durableId="1883398541">
     <w:abstractNumId w:val="30"/>
   </w:num>
-  <w:num w:numId="4">
+  <w:num w:numId="4" w16cid:durableId="1018240082">
     <w:abstractNumId w:val="8"/>
   </w:num>
-  <w:num w:numId="5">
+  <w:num w:numId="5" w16cid:durableId="583105680">
     <w:abstractNumId w:val="7"/>
   </w:num>
-  <w:num w:numId="6">
+  <w:num w:numId="6" w16cid:durableId="2008629204">
     <w:abstractNumId w:val="31"/>
   </w:num>
-  <w:num w:numId="7">
+  <w:num w:numId="7" w16cid:durableId="817067710">
     <w:abstractNumId w:val="9"/>
   </w:num>
-  <w:num w:numId="8">
+  <w:num w:numId="8" w16cid:durableId="87386761">
     <w:abstractNumId w:val="24"/>
   </w:num>
-  <w:num w:numId="9">
+  <w:num w:numId="9" w16cid:durableId="1043555659">
     <w:abstractNumId w:val="14"/>
   </w:num>
-  <w:num w:numId="10">
+  <w:num w:numId="10" w16cid:durableId="1320844207">
     <w:abstractNumId w:val="17"/>
   </w:num>
-  <w:num w:numId="11">
+  <w:num w:numId="11" w16cid:durableId="1026449169">
     <w:abstractNumId w:val="27"/>
   </w:num>
-  <w:num w:numId="12">
+  <w:num w:numId="12" w16cid:durableId="225922104">
     <w:abstractNumId w:val="4"/>
   </w:num>
-  <w:num w:numId="13">
+  <w:num w:numId="13" w16cid:durableId="1991597339">
     <w:abstractNumId w:val="1"/>
   </w:num>
-  <w:num w:numId="14">
+  <w:num w:numId="14" w16cid:durableId="1863932209">
     <w:abstractNumId w:val="35"/>
   </w:num>
-  <w:num w:numId="15">
+  <w:num w:numId="15" w16cid:durableId="2063290132">
     <w:abstractNumId w:val="23"/>
   </w:num>
-  <w:num w:numId="16">
+  <w:num w:numId="16" w16cid:durableId="607127962">
     <w:abstractNumId w:val="16"/>
   </w:num>
-  <w:num w:numId="17">
+  <w:num w:numId="17" w16cid:durableId="1712993208">
     <w:abstractNumId w:val="32"/>
   </w:num>
-  <w:num w:numId="18">
+  <w:num w:numId="18" w16cid:durableId="1490289849">
     <w:abstractNumId w:val="0"/>
   </w:num>
-  <w:num w:numId="19">
+  <w:num w:numId="19" w16cid:durableId="1823227520">
     <w:abstractNumId w:val="28"/>
   </w:num>
-  <w:num w:numId="20">
+  <w:num w:numId="20" w16cid:durableId="1582105663">
     <w:abstractNumId w:val="15"/>
   </w:num>
-  <w:num w:numId="21">
+  <w:num w:numId="21" w16cid:durableId="381907685">
     <w:abstractNumId w:val="22"/>
   </w:num>
-  <w:num w:numId="22">
+  <w:num w:numId="22" w16cid:durableId="393627190">
     <w:abstractNumId w:val="18"/>
   </w:num>
-  <w:num w:numId="23">
+  <w:num w:numId="23" w16cid:durableId="1936208197">
     <w:abstractNumId w:val="3"/>
   </w:num>
-  <w:num w:numId="24">
+  <w:num w:numId="24" w16cid:durableId="2054037430">
     <w:abstractNumId w:val="2"/>
   </w:num>
-  <w:num w:numId="25">
+  <w:num w:numId="25" w16cid:durableId="333341933">
     <w:abstractNumId w:val="21"/>
   </w:num>
-  <w:num w:numId="26">
+  <w:num w:numId="26" w16cid:durableId="381177643">
     <w:abstractNumId w:val="6"/>
   </w:num>
-  <w:num w:numId="27">
+  <w:num w:numId="27" w16cid:durableId="1787769848">
     <w:abstractNumId w:val="37"/>
   </w:num>
-  <w:num w:numId="28">
+  <w:num w:numId="28" w16cid:durableId="1991909454">
     <w:abstractNumId w:val="36"/>
   </w:num>
-  <w:num w:numId="29">
+  <w:num w:numId="29" w16cid:durableId="708453659">
     <w:abstractNumId w:val="33"/>
   </w:num>
-  <w:num w:numId="30">
+  <w:num w:numId="30" w16cid:durableId="1116369664">
     <w:abstractNumId w:val="19"/>
   </w:num>
-  <w:num w:numId="31">
+  <w:num w:numId="31" w16cid:durableId="1171989020">
     <w:abstractNumId w:val="20"/>
   </w:num>
-  <w:num w:numId="32">
+  <w:num w:numId="32" w16cid:durableId="852257214">
     <w:abstractNumId w:val="29"/>
   </w:num>
-  <w:num w:numId="33">
+  <w:num w:numId="33" w16cid:durableId="1327393173">
     <w:abstractNumId w:val="26"/>
   </w:num>
-  <w:num w:numId="34">
+  <w:num w:numId="34" w16cid:durableId="1651324458">
     <w:abstractNumId w:val="25"/>
   </w:num>
-  <w:num w:numId="35">
+  <w:num w:numId="35" w16cid:durableId="72549946">
     <w:abstractNumId w:val="12"/>
   </w:num>
-  <w:num w:numId="36">
+  <w:num w:numId="36" w16cid:durableId="957226152">
     <w:abstractNumId w:val="13"/>
   </w:num>
-  <w:num w:numId="37">
+  <w:num w:numId="37" w16cid:durableId="1135412758">
     <w:abstractNumId w:val="5"/>
   </w:num>
-  <w:num w:numId="38">
+  <w:num w:numId="38" w16cid:durableId="532380641">
     <w:abstractNumId w:val="10"/>
   </w:num>
   <w:numIdMacAtCleanup w:val="14"/>
@@ -21876,6 +21904,25 @@
 </file>
 
 <file path=customXml/item1.xml><?xml version="1.0" encoding="utf-8"?>
+<?mso-contentType ?>
+<FormTemplates xmlns="http://schemas.microsoft.com/sharepoint/v3/contenttype/forms">
+  <Display>DocumentLibraryForm</Display>
+  <Edit>DocumentLibraryForm</Edit>
+  <New>DocumentLibraryForm</New>
+</FormTemplates>
+</file>
+
+<file path=customXml/item2.xml><?xml version="1.0" encoding="utf-8"?>
+<b:Sources xmlns:b="http://schemas.openxmlformats.org/officeDocument/2006/bibliography" xmlns="http://schemas.openxmlformats.org/officeDocument/2006/bibliography" SelectedStyle="\APA.XSL" StyleName="APA Fifth Edition"/>
+</file>
+
+<file path=customXml/item3.xml><?xml version="1.0" encoding="utf-8"?>
+<p:properties xmlns:p="http://schemas.microsoft.com/office/2006/metadata/properties" xmlns:xsi="http://www.w3.org/2001/XMLSchema-instance" xmlns:pc="http://schemas.microsoft.com/office/infopath/2007/PartnerControls">
+  <documentManagement/>
+</p:properties>
+</file>
+
+<file path=customXml/item4.xml><?xml version="1.0" encoding="utf-8"?>
 <ct:contentTypeSchema xmlns:ct="http://schemas.microsoft.com/office/2006/metadata/contentType" xmlns:ma="http://schemas.microsoft.com/office/2006/metadata/properties/metaAttributes" ct:_="" ma:_="" ma:contentTypeName="Document" ma:contentTypeID="0x0101003068B94DBF56014482D225F47E2FE94D" ma:contentTypeVersion="13" ma:contentTypeDescription="Create a new document." ma:contentTypeScope="" ma:versionID="9e1358066bec7183a90a82c5c5a7fc02">
   <xsd:schema xmlns:xsd="http://www.w3.org/2001/XMLSchema" xmlns:xs="http://www.w3.org/2001/XMLSchema" xmlns:p="http://schemas.microsoft.com/office/2006/metadata/properties" xmlns:ns3="98515365-f2a2-4058-92dc-e11d7365b850" xmlns:ns4="59569651-c474-4590-96a9-eb3f3a54a177" targetNamespace="http://schemas.microsoft.com/office/2006/metadata/properties" ma:root="true" ma:fieldsID="fd8d005add129677f652d2f2e4b1f7b8" ns3:_="" ns4:_="">
     <xsd:import namespace="98515365-f2a2-4058-92dc-e11d7365b850"/>
@@ -22098,26 +22145,40 @@
 </ct:contentTypeSchema>
 </file>
 
-<file path=customXml/item2.xml><?xml version="1.0" encoding="utf-8"?>
-<p:properties xmlns:p="http://schemas.microsoft.com/office/2006/metadata/properties" xmlns:xsi="http://www.w3.org/2001/XMLSchema-instance" xmlns:pc="http://schemas.microsoft.com/office/infopath/2007/PartnerControls">
-  <documentManagement/>
-</p:properties>
+<file path=customXml/itemProps1.xml><?xml version="1.0" encoding="utf-8"?>
+<ds:datastoreItem xmlns:ds="http://schemas.openxmlformats.org/officeDocument/2006/customXml" ds:itemID="{DD3930ED-FF1F-41A7-96DA-65DC6E370BC8}">
+  <ds:schemaRefs>
+    <ds:schemaRef ds:uri="http://schemas.microsoft.com/sharepoint/v3/contenttype/forms"/>
+  </ds:schemaRefs>
+</ds:datastoreItem>
 </file>
 
-<file path=customXml/item3.xml><?xml version="1.0" encoding="utf-8"?>
-<b:Sources xmlns:b="http://schemas.openxmlformats.org/officeDocument/2006/bibliography" xmlns="http://schemas.openxmlformats.org/officeDocument/2006/bibliography" SelectedStyle="\APA.XSL" StyleName="APA Fifth Edition"/>
+<file path=customXml/itemProps2.xml><?xml version="1.0" encoding="utf-8"?>
+<ds:datastoreItem xmlns:ds="http://schemas.openxmlformats.org/officeDocument/2006/customXml" ds:itemID="{06F2D7B0-AEB7-45FD-8885-C214197D4D45}">
+  <ds:schemaRefs>
+    <ds:schemaRef ds:uri="http://schemas.openxmlformats.org/officeDocument/2006/bibliography"/>
+  </ds:schemaRefs>
+</ds:datastoreItem>
 </file>
 
-<file path=customXml/item4.xml><?xml version="1.0" encoding="utf-8"?>
-<?mso-contentType ?>
-<FormTemplates xmlns="http://schemas.microsoft.com/sharepoint/v3/contenttype/forms">
-  <Display>DocumentLibraryForm</Display>
-  <Edit>DocumentLibraryForm</Edit>
-  <New>DocumentLibraryForm</New>
-</FormTemplates>
+<file path=customXml/itemProps3.xml><?xml version="1.0" encoding="utf-8"?>
+<ds:datastoreItem xmlns:ds="http://schemas.openxmlformats.org/officeDocument/2006/customXml" ds:itemID="{1E3DA9DF-B010-4FFF-ACFF-989C5DC0A842}">
+  <ds:schemaRefs>
+    <ds:schemaRef ds:uri="http://schemas.microsoft.com/office/2006/documentManagement/types"/>
+    <ds:schemaRef ds:uri="59569651-c474-4590-96a9-eb3f3a54a177"/>
+    <ds:schemaRef ds:uri="98515365-f2a2-4058-92dc-e11d7365b850"/>
+    <ds:schemaRef ds:uri="http://purl.org/dc/elements/1.1/"/>
+    <ds:schemaRef ds:uri="http://schemas.microsoft.com/office/2006/metadata/properties"/>
+    <ds:schemaRef ds:uri="http://purl.org/dc/terms/"/>
+    <ds:schemaRef ds:uri="http://schemas.openxmlformats.org/package/2006/metadata/core-properties"/>
+    <ds:schemaRef ds:uri="http://schemas.microsoft.com/office/infopath/2007/PartnerControls"/>
+    <ds:schemaRef ds:uri="http://www.w3.org/XML/1998/namespace"/>
+    <ds:schemaRef ds:uri="http://purl.org/dc/dcmitype/"/>
+  </ds:schemaRefs>
+</ds:datastoreItem>
 </file>
 
-<file path=customXml/itemProps1.xml><?xml version="1.0" encoding="utf-8"?>
+<file path=customXml/itemProps4.xml><?xml version="1.0" encoding="utf-8"?>
 <ds:datastoreItem xmlns:ds="http://schemas.openxmlformats.org/officeDocument/2006/customXml" ds:itemID="{9BC2961C-B6CD-49C6-8A80-9277ACBB45BD}">
   <ds:schemaRefs>
     <ds:schemaRef ds:uri="http://schemas.microsoft.com/office/2006/metadata/contentType"/>
@@ -22134,37 +22195,4 @@
     <ds:schemaRef ds:uri="http://schemas.microsoft.com/internal/obd"/>
   </ds:schemaRefs>
 </ds:datastoreItem>
-</file>
-
-<file path=customXml/itemProps2.xml><?xml version="1.0" encoding="utf-8"?>
-<ds:datastoreItem xmlns:ds="http://schemas.openxmlformats.org/officeDocument/2006/customXml" ds:itemID="{1E3DA9DF-B010-4FFF-ACFF-989C5DC0A842}">
-  <ds:schemaRefs>
-    <ds:schemaRef ds:uri="http://schemas.microsoft.com/office/2006/documentManagement/types"/>
-    <ds:schemaRef ds:uri="59569651-c474-4590-96a9-eb3f3a54a177"/>
-    <ds:schemaRef ds:uri="98515365-f2a2-4058-92dc-e11d7365b850"/>
-    <ds:schemaRef ds:uri="http://purl.org/dc/elements/1.1/"/>
-    <ds:schemaRef ds:uri="http://schemas.microsoft.com/office/2006/metadata/properties"/>
-    <ds:schemaRef ds:uri="http://purl.org/dc/terms/"/>
-    <ds:schemaRef ds:uri="http://schemas.openxmlformats.org/package/2006/metadata/core-properties"/>
-    <ds:schemaRef ds:uri="http://schemas.microsoft.com/office/infopath/2007/PartnerControls"/>
-    <ds:schemaRef ds:uri="http://www.w3.org/XML/1998/namespace"/>
-    <ds:schemaRef ds:uri="http://purl.org/dc/dcmitype/"/>
-  </ds:schemaRefs>
-</ds:datastoreItem>
-</file>
-
-<file path=customXml/itemProps3.xml><?xml version="1.0" encoding="utf-8"?>
-<ds:datastoreItem xmlns:ds="http://schemas.openxmlformats.org/officeDocument/2006/customXml" ds:itemID="{06F2D7B0-AEB7-45FD-8885-C214197D4D45}">
-  <ds:schemaRefs>
-    <ds:schemaRef ds:uri="http://schemas.openxmlformats.org/officeDocument/2006/bibliography"/>
-  </ds:schemaRefs>
-</ds:datastoreItem>
-</file>
-
-<file path=customXml/itemProps4.xml><?xml version="1.0" encoding="utf-8"?>
-<ds:datastoreItem xmlns:ds="http://schemas.openxmlformats.org/officeDocument/2006/customXml" ds:itemID="{DD3930ED-FF1F-41A7-96DA-65DC6E370BC8}">
-  <ds:schemaRefs>
-    <ds:schemaRef ds:uri="http://schemas.microsoft.com/sharepoint/v3/contenttype/forms"/>
-  </ds:schemaRefs>
-</ds:datastoreItem>
 </file>
</xml_diff>

<commit_message>
Nivel 0/Add Fecha and Pais
</commit_message>
<xml_diff>
--- a/Data/Template - Nivel 0.docx
+++ b/Data/Template - Nivel 0.docx
@@ -299,18 +299,21 @@
                             <w:r>
                               <w:rPr>
                                 <w:color w:val="808080" w:themeColor="background1" w:themeShade="80"/>
+                                <w:highlight w:val="cyan"/>
                               </w:rPr>
                               <w:fldChar w:fldCharType="begin"/>
                             </w:r>
                             <w:r>
                               <w:rPr>
                                 <w:color w:val="808080" w:themeColor="background1" w:themeShade="80"/>
+                                <w:highlight w:val="cyan"/>
                               </w:rPr>
-                              <w:instrText xml:space="preserve"> TIME \@ "d' de 'MMMM' de 'yyyy" </w:instrText>
+                              <w:instrText xml:space="preserve"> MERGEFIELD Fecha </w:instrText>
                             </w:r>
                             <w:r>
                               <w:rPr>
                                 <w:color w:val="808080" w:themeColor="background1" w:themeShade="80"/>
+                                <w:highlight w:val="cyan"/>
                               </w:rPr>
                               <w:fldChar w:fldCharType="separate"/>
                             </w:r>
@@ -318,12 +321,14 @@
                               <w:rPr>
                                 <w:noProof/>
                                 <w:color w:val="808080" w:themeColor="background1" w:themeShade="80"/>
+                                <w:highlight w:val="cyan"/>
                               </w:rPr>
-                              <w:t>18 de octubre de 2023</w:t>
+                              <w:t>«Fecha»</w:t>
                             </w:r>
                             <w:r>
                               <w:rPr>
                                 <w:color w:val="808080" w:themeColor="background1" w:themeShade="80"/>
+                                <w:highlight w:val="cyan"/>
                               </w:rPr>
                               <w:fldChar w:fldCharType="end"/>
                             </w:r>
@@ -582,18 +587,21 @@
                       <w:r>
                         <w:rPr>
                           <w:color w:val="808080" w:themeColor="background1" w:themeShade="80"/>
+                          <w:highlight w:val="cyan"/>
                         </w:rPr>
                         <w:fldChar w:fldCharType="begin"/>
                       </w:r>
                       <w:r>
                         <w:rPr>
                           <w:color w:val="808080" w:themeColor="background1" w:themeShade="80"/>
+                          <w:highlight w:val="cyan"/>
                         </w:rPr>
-                        <w:instrText xml:space="preserve"> TIME \@ "d' de 'MMMM' de 'yyyy" </w:instrText>
+                        <w:instrText xml:space="preserve"> MERGEFIELD Fecha </w:instrText>
                       </w:r>
                       <w:r>
                         <w:rPr>
                           <w:color w:val="808080" w:themeColor="background1" w:themeShade="80"/>
+                          <w:highlight w:val="cyan"/>
                         </w:rPr>
                         <w:fldChar w:fldCharType="separate"/>
                       </w:r>
@@ -601,12 +609,14 @@
                         <w:rPr>
                           <w:noProof/>
                           <w:color w:val="808080" w:themeColor="background1" w:themeShade="80"/>
+                          <w:highlight w:val="cyan"/>
                         </w:rPr>
-                        <w:t>18 de octubre de 2023</w:t>
+                        <w:t>«Fecha»</w:t>
                       </w:r>
                       <w:r>
                         <w:rPr>
                           <w:color w:val="808080" w:themeColor="background1" w:themeShade="80"/>
+                          <w:highlight w:val="cyan"/>
                         </w:rPr>
                         <w:fldChar w:fldCharType="end"/>
                       </w:r>
@@ -764,8 +774,46 @@
           <w:rFonts w:ascii="EYInterstate" w:hAnsi="EYInterstate"/>
           <w:sz w:val="28"/>
           <w:szCs w:val="28"/>
-        </w:rPr>
-        <w:t>País</w:t>
+          <w:highlight w:val="cyan"/>
+        </w:rPr>
+        <w:fldChar w:fldCharType="begin"/>
+      </w:r>
+      <w:r>
+        <w:rPr>
+          <w:rFonts w:ascii="EYInterstate" w:hAnsi="EYInterstate"/>
+          <w:sz w:val="28"/>
+          <w:szCs w:val="28"/>
+          <w:highlight w:val="cyan"/>
+        </w:rPr>
+        <w:instrText xml:space="preserve"> MERGEFIELD Pais </w:instrText>
+      </w:r>
+      <w:r>
+        <w:rPr>
+          <w:rFonts w:ascii="EYInterstate" w:hAnsi="EYInterstate"/>
+          <w:sz w:val="28"/>
+          <w:szCs w:val="28"/>
+          <w:highlight w:val="cyan"/>
+        </w:rPr>
+        <w:fldChar w:fldCharType="separate"/>
+      </w:r>
+      <w:r>
+        <w:rPr>
+          <w:rFonts w:ascii="EYInterstate" w:hAnsi="EYInterstate"/>
+          <w:noProof/>
+          <w:sz w:val="28"/>
+          <w:szCs w:val="28"/>
+          <w:highlight w:val="cyan"/>
+        </w:rPr>
+        <w:t>«Pais»</w:t>
+      </w:r>
+      <w:r>
+        <w:rPr>
+          <w:rFonts w:ascii="EYInterstate" w:hAnsi="EYInterstate"/>
+          <w:sz w:val="28"/>
+          <w:szCs w:val="28"/>
+          <w:highlight w:val="cyan"/>
+        </w:rPr>
+        <w:fldChar w:fldCharType="end"/>
       </w:r>
       <w:r>
         <w:rPr>
@@ -25468,19 +25516,12 @@
 </file>
 
 <file path=customXml/item1.xml><?xml version="1.0" encoding="utf-8"?>
-<b:Sources xmlns:b="http://schemas.openxmlformats.org/officeDocument/2006/bibliography" xmlns="http://schemas.openxmlformats.org/officeDocument/2006/bibliography" SelectedStyle="\APA.XSL" StyleName="APA Fifth Edition"/>
+<p:properties xmlns:p="http://schemas.microsoft.com/office/2006/metadata/properties" xmlns:xsi="http://www.w3.org/2001/XMLSchema-instance" xmlns:pc="http://schemas.microsoft.com/office/infopath/2007/PartnerControls">
+  <documentManagement/>
+</p:properties>
 </file>
 
 <file path=customXml/item2.xml><?xml version="1.0" encoding="utf-8"?>
-<?mso-contentType ?>
-<FormTemplates xmlns="http://schemas.microsoft.com/sharepoint/v3/contenttype/forms">
-  <Display>DocumentLibraryForm</Display>
-  <Edit>DocumentLibraryForm</Edit>
-  <New>DocumentLibraryForm</New>
-</FormTemplates>
-</file>
-
-<file path=customXml/item3.xml><?xml version="1.0" encoding="utf-8"?>
 <ct:contentTypeSchema xmlns:ct="http://schemas.microsoft.com/office/2006/metadata/contentType" xmlns:ma="http://schemas.microsoft.com/office/2006/metadata/properties/metaAttributes" ct:_="" ma:_="" ma:contentTypeName="Documento" ma:contentTypeID="0x010100703B9021C78C5E458E55ED1F4B9459A5" ma:contentTypeVersion="4" ma:contentTypeDescription="Crear nuevo documento." ma:contentTypeScope="" ma:versionID="7dc175eceb5e9ff90c7b96f0d5985bb1">
   <xsd:schema xmlns:xsd="http://www.w3.org/2001/XMLSchema" xmlns:xs="http://www.w3.org/2001/XMLSchema" xmlns:p="http://schemas.microsoft.com/office/2006/metadata/properties" xmlns:ns2="250b54ef-a721-46a5-bb9b-ffd27ed69ee5" xmlns:ns3="f9ef68ae-f080-4f15-b2ee-e175e3129b8f" targetNamespace="http://schemas.microsoft.com/office/2006/metadata/properties" ma:root="true" ma:fieldsID="c5eb8651074fc72b1446dbeb93b0a861" ns2:_="" ns3:_="">
     <xsd:import namespace="250b54ef-a721-46a5-bb9b-ffd27ed69ee5"/>
@@ -25645,29 +25686,29 @@
 </ct:contentTypeSchema>
 </file>
 
+<file path=customXml/item3.xml><?xml version="1.0" encoding="utf-8"?>
+<?mso-contentType ?>
+<FormTemplates xmlns="http://schemas.microsoft.com/sharepoint/v3/contenttype/forms">
+  <Display>DocumentLibraryForm</Display>
+  <Edit>DocumentLibraryForm</Edit>
+  <New>DocumentLibraryForm</New>
+</FormTemplates>
+</file>
+
 <file path=customXml/item4.xml><?xml version="1.0" encoding="utf-8"?>
-<p:properties xmlns:p="http://schemas.microsoft.com/office/2006/metadata/properties" xmlns:xsi="http://www.w3.org/2001/XMLSchema-instance" xmlns:pc="http://schemas.microsoft.com/office/infopath/2007/PartnerControls">
-  <documentManagement/>
-</p:properties>
+<b:Sources xmlns:b="http://schemas.openxmlformats.org/officeDocument/2006/bibliography" xmlns="http://schemas.openxmlformats.org/officeDocument/2006/bibliography" SelectedStyle="\APA.XSL" StyleName="APA Fifth Edition"/>
 </file>
 
 <file path=customXml/itemProps1.xml><?xml version="1.0" encoding="utf-8"?>
-<ds:datastoreItem xmlns:ds="http://schemas.openxmlformats.org/officeDocument/2006/customXml" ds:itemID="{06F2D7B0-AEB7-45FD-8885-C214197D4D45}">
+<ds:datastoreItem xmlns:ds="http://schemas.openxmlformats.org/officeDocument/2006/customXml" ds:itemID="{1E3DA9DF-B010-4FFF-ACFF-989C5DC0A842}">
   <ds:schemaRefs>
-    <ds:schemaRef ds:uri="http://schemas.openxmlformats.org/officeDocument/2006/bibliography"/>
+    <ds:schemaRef ds:uri="http://schemas.microsoft.com/office/2006/metadata/properties"/>
+    <ds:schemaRef ds:uri="http://schemas.microsoft.com/office/infopath/2007/PartnerControls"/>
   </ds:schemaRefs>
 </ds:datastoreItem>
 </file>
 
 <file path=customXml/itemProps2.xml><?xml version="1.0" encoding="utf-8"?>
-<ds:datastoreItem xmlns:ds="http://schemas.openxmlformats.org/officeDocument/2006/customXml" ds:itemID="{DD3930ED-FF1F-41A7-96DA-65DC6E370BC8}">
-  <ds:schemaRefs>
-    <ds:schemaRef ds:uri="http://schemas.microsoft.com/sharepoint/v3/contenttype/forms"/>
-  </ds:schemaRefs>
-</ds:datastoreItem>
-</file>
-
-<file path=customXml/itemProps3.xml><?xml version="1.0" encoding="utf-8"?>
 <ds:datastoreItem xmlns:ds="http://schemas.openxmlformats.org/officeDocument/2006/customXml" ds:itemID="{BFC11EBC-26B4-49F0-ABEE-DA84E76CD022}">
   <ds:schemaRefs>
     <ds:schemaRef ds:uri="http://schemas.microsoft.com/office/2006/metadata/contentType"/>
@@ -25686,11 +25727,18 @@
 </ds:datastoreItem>
 </file>
 
+<file path=customXml/itemProps3.xml><?xml version="1.0" encoding="utf-8"?>
+<ds:datastoreItem xmlns:ds="http://schemas.openxmlformats.org/officeDocument/2006/customXml" ds:itemID="{DD3930ED-FF1F-41A7-96DA-65DC6E370BC8}">
+  <ds:schemaRefs>
+    <ds:schemaRef ds:uri="http://schemas.microsoft.com/sharepoint/v3/contenttype/forms"/>
+  </ds:schemaRefs>
+</ds:datastoreItem>
+</file>
+
 <file path=customXml/itemProps4.xml><?xml version="1.0" encoding="utf-8"?>
-<ds:datastoreItem xmlns:ds="http://schemas.openxmlformats.org/officeDocument/2006/customXml" ds:itemID="{1E3DA9DF-B010-4FFF-ACFF-989C5DC0A842}">
+<ds:datastoreItem xmlns:ds="http://schemas.openxmlformats.org/officeDocument/2006/customXml" ds:itemID="{06F2D7B0-AEB7-45FD-8885-C214197D4D45}">
   <ds:schemaRefs>
-    <ds:schemaRef ds:uri="http://schemas.microsoft.com/office/2006/metadata/properties"/>
-    <ds:schemaRef ds:uri="http://schemas.microsoft.com/office/infopath/2007/PartnerControls"/>
+    <ds:schemaRef ds:uri="http://schemas.openxmlformats.org/officeDocument/2006/bibliography"/>
   </ds:schemaRefs>
 </ds:datastoreItem>
 </file>
</xml_diff>